<commit_message>
fix export bib (plain text zotero accent)
</commit_message>
<xml_diff>
--- a/day_1.docx
+++ b/day_1.docx
@@ -106,15 +106,23 @@
         </w:p>
       </w:sdtContent>
     </w:sdt>
+    <w:bookmarkStart w:id="20" w:name="biblio"/>
     <w:p>
       <w:pPr>
         <w:pStyle w:val="Titre1"/>
       </w:pPr>
-      <w:bookmarkStart w:id="20" w:name="biblio"/>
+      <w:r>
+        <w:rPr>
+          <w:rStyle w:val="SectionNumber"/>
+        </w:rPr>
+        <w:t xml:space="preserve">1</w:t>
+      </w:r>
+      <w:r>
+        <w:tab/>
+      </w:r>
       <w:r>
         <w:t xml:space="preserve">Biblio</w:t>
       </w:r>
-      <w:bookmarkEnd w:id="20"/>
     </w:p>
     <w:p>
       <w:pPr>
@@ -130,25 +138,42 @@
         <w:t xml:space="preserve">Mais aussi voir pour faire la biblio d’office en entier à partir du fichier bibtex (bio CV).</w:t>
       </w:r>
     </w:p>
+    <w:bookmarkEnd w:id="20"/>
+    <w:bookmarkStart w:id="22" w:name="inclusion"/>
     <w:p>
       <w:pPr>
         <w:pStyle w:val="Titre1"/>
       </w:pPr>
-      <w:bookmarkStart w:id="21" w:name="inclusion"/>
+      <w:r>
+        <w:rPr>
+          <w:rStyle w:val="SectionNumber"/>
+        </w:rPr>
+        <w:t xml:space="preserve">2</w:t>
+      </w:r>
+      <w:r>
+        <w:tab/>
+      </w:r>
       <w:r>
         <w:t xml:space="preserve">Inclusion</w:t>
       </w:r>
-      <w:bookmarkEnd w:id="21"/>
-    </w:p>
+    </w:p>
+    <w:bookmarkStart w:id="21" w:name="contexte-et-cadrage-large"/>
     <w:p>
       <w:pPr>
         <w:pStyle w:val="Titre2"/>
       </w:pPr>
-      <w:bookmarkStart w:id="22" w:name="contexte-et-cadrage-large"/>
+      <w:r>
+        <w:rPr>
+          <w:rStyle w:val="SectionNumber"/>
+        </w:rPr>
+        <w:t xml:space="preserve">2.1</w:t>
+      </w:r>
+      <w:r>
+        <w:tab/>
+      </w:r>
       <w:r>
         <w:t xml:space="preserve">Contexte et cadrage large</w:t>
       </w:r>
-      <w:bookmarkEnd w:id="22"/>
     </w:p>
     <w:p>
       <w:pPr>
@@ -164,53 +189,99 @@
         <w:t xml:space="preserve">(Ebersold, 2009)</w:t>
       </w:r>
     </w:p>
+    <w:bookmarkEnd w:id="21"/>
+    <w:bookmarkEnd w:id="22"/>
+    <w:bookmarkStart w:id="25" w:name="bonheur-bien-être-etc"/>
     <w:p>
       <w:pPr>
         <w:pStyle w:val="Titre1"/>
       </w:pPr>
-      <w:bookmarkStart w:id="23" w:name="bonheur-bien-être-etc"/>
+      <w:r>
+        <w:rPr>
+          <w:rStyle w:val="SectionNumber"/>
+        </w:rPr>
+        <w:t xml:space="preserve">3</w:t>
+      </w:r>
+      <w:r>
+        <w:tab/>
+      </w:r>
       <w:r>
         <w:t xml:space="preserve">Bonheur, bien-être, etc</w:t>
       </w:r>
-      <w:bookmarkEnd w:id="23"/>
-    </w:p>
+    </w:p>
+    <w:bookmarkStart w:id="23" w:name="bonheur-épistémologie-querelles"/>
     <w:p>
       <w:pPr>
         <w:pStyle w:val="Titre2"/>
       </w:pPr>
-      <w:bookmarkStart w:id="24" w:name="bonheur-épistémologie-querelles"/>
+      <w:r>
+        <w:rPr>
+          <w:rStyle w:val="SectionNumber"/>
+        </w:rPr>
+        <w:t xml:space="preserve">3.1</w:t>
+      </w:r>
+      <w:r>
+        <w:tab/>
+      </w:r>
       <w:r>
         <w:t xml:space="preserve">Bonheur, épistémologie, querelles</w:t>
       </w:r>
-      <w:bookmarkEnd w:id="24"/>
     </w:p>
     <w:p>
       <w:pPr>
         <w:pStyle w:val="FirstParagraph"/>
       </w:pPr>
       <w:r>
-        <w:t xml:space="preserve">(Revue théorique) Les querelles philosophiques autour de la notion de bonheur restent vives [Voir p.ex.@ferry2016].</w:t>
-      </w:r>
-    </w:p>
+        <w:t xml:space="preserve">(Revue théorique) Les querelles philosophiques autour de la notion de bonheur restent vives</w:t>
+      </w:r>
+      <w:r>
+        <w:t xml:space="preserve"> </w:t>
+      </w:r>
+      <w:r>
+        <w:t xml:space="preserve">(Voir p.ex. Ferry, 2016)</w:t>
+      </w:r>
+      <w:r>
+        <w:t xml:space="preserve">.</w:t>
+      </w:r>
+    </w:p>
+    <w:bookmarkEnd w:id="23"/>
+    <w:bookmarkStart w:id="24" w:name="bien-être-scolaire-définition-et-cadre"/>
     <w:p>
       <w:pPr>
         <w:pStyle w:val="Titre2"/>
       </w:pPr>
-      <w:bookmarkStart w:id="25" w:name="bien-être-scolaire-définition-et-cadre"/>
+      <w:r>
+        <w:rPr>
+          <w:rStyle w:val="SectionNumber"/>
+        </w:rPr>
+        <w:t xml:space="preserve">3.2</w:t>
+      </w:r>
+      <w:r>
+        <w:tab/>
+      </w:r>
       <w:r>
         <w:t xml:space="preserve">Bien-être scolaire : définition et cadre</w:t>
       </w:r>
-      <w:bookmarkEnd w:id="25"/>
-    </w:p>
+    </w:p>
+    <w:bookmarkEnd w:id="24"/>
+    <w:bookmarkEnd w:id="25"/>
+    <w:bookmarkStart w:id="29" w:name="forces-de-caractère"/>
     <w:p>
       <w:pPr>
         <w:pStyle w:val="Titre1"/>
       </w:pPr>
-      <w:bookmarkStart w:id="26" w:name="forces-de-caractère"/>
+      <w:r>
+        <w:rPr>
+          <w:rStyle w:val="SectionNumber"/>
+        </w:rPr>
+        <w:t xml:space="preserve">4</w:t>
+      </w:r>
+      <w:r>
+        <w:tab/>
+      </w:r>
       <w:r>
         <w:t xml:space="preserve">Forces de caractère</w:t>
       </w:r>
-      <w:bookmarkEnd w:id="26"/>
     </w:p>
     <w:p>
       <w:pPr>
@@ -218,30 +289,48 @@
       </w:pPr>
       <w:r>
         <w:rPr>
+          <w:iCs/>
           <w:i/>
         </w:rPr>
         <w:t xml:space="preserve">Fouiller le site VIA.</w:t>
       </w:r>
     </w:p>
+    <w:bookmarkStart w:id="26" w:name="en-général"/>
     <w:p>
       <w:pPr>
         <w:pStyle w:val="Titre2"/>
       </w:pPr>
-      <w:bookmarkStart w:id="27" w:name="en-général"/>
+      <w:r>
+        <w:rPr>
+          <w:rStyle w:val="SectionNumber"/>
+        </w:rPr>
+        <w:t xml:space="preserve">4.1</w:t>
+      </w:r>
+      <w:r>
+        <w:tab/>
+      </w:r>
       <w:r>
         <w:t xml:space="preserve">En général</w:t>
       </w:r>
-      <w:bookmarkEnd w:id="27"/>
-    </w:p>
+    </w:p>
+    <w:bookmarkEnd w:id="26"/>
+    <w:bookmarkStart w:id="27" w:name="en-contexte-scolaire"/>
     <w:p>
       <w:pPr>
         <w:pStyle w:val="Titre2"/>
       </w:pPr>
-      <w:bookmarkStart w:id="28" w:name="en-contexte-scolaire"/>
+      <w:r>
+        <w:rPr>
+          <w:rStyle w:val="SectionNumber"/>
+        </w:rPr>
+        <w:t xml:space="preserve">4.2</w:t>
+      </w:r>
+      <w:r>
+        <w:tab/>
+      </w:r>
       <w:r>
         <w:t xml:space="preserve">En contexte scolaire</w:t>
       </w:r>
-      <w:bookmarkEnd w:id="28"/>
     </w:p>
     <w:p>
       <w:pPr>
@@ -285,15 +374,24 @@
         <w:t xml:space="preserve">(Lavy, 2020)</w:t>
       </w:r>
     </w:p>
+    <w:bookmarkEnd w:id="27"/>
+    <w:bookmarkStart w:id="28" w:name="perspectives-générales"/>
     <w:p>
       <w:pPr>
         <w:pStyle w:val="Titre2"/>
       </w:pPr>
-      <w:bookmarkStart w:id="29" w:name="perspectives-générales"/>
+      <w:r>
+        <w:rPr>
+          <w:rStyle w:val="SectionNumber"/>
+        </w:rPr>
+        <w:t xml:space="preserve">4.3</w:t>
+      </w:r>
+      <w:r>
+        <w:tab/>
+      </w:r>
       <w:r>
         <w:t xml:space="preserve">Perspectives générales</w:t>
       </w:r>
-      <w:bookmarkEnd w:id="29"/>
     </w:p>
     <w:p>
       <w:pPr>
@@ -309,45 +407,81 @@
         <w:t xml:space="preserve">(Biswas-Diener et al., 2011)</w:t>
       </w:r>
     </w:p>
+    <w:bookmarkEnd w:id="28"/>
+    <w:bookmarkEnd w:id="29"/>
+    <w:bookmarkStart w:id="31" w:name="éducation-positive"/>
     <w:p>
       <w:pPr>
         <w:pStyle w:val="Titre1"/>
       </w:pPr>
-      <w:bookmarkStart w:id="30" w:name="éducation-positive"/>
+      <w:r>
+        <w:rPr>
+          <w:rStyle w:val="SectionNumber"/>
+        </w:rPr>
+        <w:t xml:space="preserve">5</w:t>
+      </w:r>
+      <w:r>
+        <w:tab/>
+      </w:r>
       <w:r>
         <w:t xml:space="preserve">Éducation positive</w:t>
       </w:r>
-      <w:bookmarkEnd w:id="30"/>
-    </w:p>
+    </w:p>
+    <w:bookmarkStart w:id="30" w:name="Xb58770280aa9194f8ac208fb0a6856401f11da1"/>
     <w:p>
       <w:pPr>
         <w:pStyle w:val="Titre2"/>
       </w:pPr>
-      <w:bookmarkStart w:id="31" w:name="Xb58770280aa9194f8ac208fb0a6856401f11da1"/>
+      <w:r>
+        <w:rPr>
+          <w:rStyle w:val="SectionNumber"/>
+        </w:rPr>
+        <w:t xml:space="preserve">5.1</w:t>
+      </w:r>
+      <w:r>
+        <w:tab/>
+      </w:r>
       <w:r>
         <w:t xml:space="preserve">Contextualisation internationale ou bonnes pratiques</w:t>
       </w:r>
-      <w:bookmarkEnd w:id="31"/>
-    </w:p>
+    </w:p>
+    <w:bookmarkEnd w:id="30"/>
+    <w:bookmarkEnd w:id="31"/>
+    <w:bookmarkStart w:id="34" w:name="besoins-éducatifs-particuliers"/>
     <w:p>
       <w:pPr>
         <w:pStyle w:val="Titre1"/>
       </w:pPr>
-      <w:bookmarkStart w:id="32" w:name="besoins-éducatifs-particuliers"/>
+      <w:r>
+        <w:rPr>
+          <w:rStyle w:val="SectionNumber"/>
+        </w:rPr>
+        <w:t xml:space="preserve">6</w:t>
+      </w:r>
+      <w:r>
+        <w:tab/>
+      </w:r>
       <w:r>
         <w:t xml:space="preserve">Besoins éducatifs particuliers</w:t>
       </w:r>
-      <w:bookmarkEnd w:id="32"/>
-    </w:p>
+    </w:p>
+    <w:bookmarkStart w:id="32" w:name="X4fae444c5f2205b07b8d52158d206cfdab69e7a"/>
     <w:p>
       <w:pPr>
         <w:pStyle w:val="Titre2"/>
       </w:pPr>
-      <w:bookmarkStart w:id="33" w:name="X4fae444c5f2205b07b8d52158d206cfdab69e7a"/>
+      <w:r>
+        <w:rPr>
+          <w:rStyle w:val="SectionNumber"/>
+        </w:rPr>
+        <w:t xml:space="preserve">6.1</w:t>
+      </w:r>
+      <w:r>
+        <w:tab/>
+      </w:r>
       <w:r>
         <w:t xml:space="preserve">Contexte du handicap, vocabulaire, concepts</w:t>
       </w:r>
-      <w:bookmarkEnd w:id="33"/>
     </w:p>
     <w:p>
       <w:pPr>
@@ -363,55 +497,100 @@
         <w:t xml:space="preserve">(Kinderman, 2005)</w:t>
       </w:r>
     </w:p>
+    <w:bookmarkEnd w:id="32"/>
+    <w:bookmarkStart w:id="33" w:name="environnement-actuel"/>
     <w:p>
       <w:pPr>
         <w:pStyle w:val="Titre2"/>
       </w:pPr>
-      <w:bookmarkStart w:id="34" w:name="environnement-actuel"/>
+      <w:r>
+        <w:rPr>
+          <w:rStyle w:val="SectionNumber"/>
+        </w:rPr>
+        <w:t xml:space="preserve">6.2</w:t>
+      </w:r>
+      <w:r>
+        <w:tab/>
+      </w:r>
       <w:r>
         <w:t xml:space="preserve">Environnement actuel</w:t>
       </w:r>
-      <w:bookmarkEnd w:id="34"/>
-    </w:p>
+    </w:p>
+    <w:bookmarkEnd w:id="33"/>
+    <w:bookmarkEnd w:id="34"/>
+    <w:bookmarkStart w:id="39" w:name="psychologie-positive"/>
     <w:p>
       <w:pPr>
         <w:pStyle w:val="Titre1"/>
       </w:pPr>
-      <w:bookmarkStart w:id="35" w:name="psychologie-positive"/>
+      <w:r>
+        <w:rPr>
+          <w:rStyle w:val="SectionNumber"/>
+        </w:rPr>
+        <w:t xml:space="preserve">7</w:t>
+      </w:r>
+      <w:r>
+        <w:tab/>
+      </w:r>
       <w:r>
         <w:t xml:space="preserve">Psychologie positive</w:t>
       </w:r>
-      <w:bookmarkEnd w:id="35"/>
-    </w:p>
+    </w:p>
+    <w:bookmarkStart w:id="35" w:name="définition-et-fondements"/>
     <w:p>
       <w:pPr>
         <w:pStyle w:val="Titre2"/>
       </w:pPr>
-      <w:bookmarkStart w:id="36" w:name="définition-et-fondements"/>
+      <w:r>
+        <w:rPr>
+          <w:rStyle w:val="SectionNumber"/>
+        </w:rPr>
+        <w:t xml:space="preserve">7.1</w:t>
+      </w:r>
+      <w:r>
+        <w:tab/>
+      </w:r>
       <w:r>
         <w:t xml:space="preserve">Définition et fondements</w:t>
       </w:r>
-      <w:bookmarkEnd w:id="36"/>
-    </w:p>
+    </w:p>
+    <w:bookmarkEnd w:id="35"/>
+    <w:bookmarkStart w:id="36" w:name="controverses"/>
     <w:p>
       <w:pPr>
         <w:pStyle w:val="Titre2"/>
       </w:pPr>
-      <w:bookmarkStart w:id="37" w:name="controverses"/>
+      <w:r>
+        <w:rPr>
+          <w:rStyle w:val="SectionNumber"/>
+        </w:rPr>
+        <w:t xml:space="preserve">7.2</w:t>
+      </w:r>
+      <w:r>
+        <w:tab/>
+      </w:r>
       <w:r>
         <w:t xml:space="preserve">Controverses</w:t>
       </w:r>
-      <w:bookmarkEnd w:id="37"/>
-    </w:p>
+    </w:p>
+    <w:bookmarkEnd w:id="36"/>
+    <w:bookmarkStart w:id="37" w:name="études-de-base"/>
     <w:p>
       <w:pPr>
         <w:pStyle w:val="Titre2"/>
       </w:pPr>
-      <w:bookmarkStart w:id="38" w:name="études-de-base"/>
+      <w:r>
+        <w:rPr>
+          <w:rStyle w:val="SectionNumber"/>
+        </w:rPr>
+        <w:t xml:space="preserve">7.3</w:t>
+      </w:r>
+      <w:r>
+        <w:tab/>
+      </w:r>
       <w:r>
         <w:t xml:space="preserve">Études de base</w:t>
       </w:r>
-      <w:bookmarkEnd w:id="38"/>
     </w:p>
     <w:p>
       <w:pPr>
@@ -427,15 +606,24 @@
         <w:t xml:space="preserve">(Gander et al., 2018)</w:t>
       </w:r>
     </w:p>
+    <w:bookmarkEnd w:id="37"/>
+    <w:bookmarkStart w:id="38" w:name="a-lécole"/>
     <w:p>
       <w:pPr>
         <w:pStyle w:val="Titre2"/>
       </w:pPr>
-      <w:bookmarkStart w:id="39" w:name="a-lécole"/>
+      <w:r>
+        <w:rPr>
+          <w:rStyle w:val="SectionNumber"/>
+        </w:rPr>
+        <w:t xml:space="preserve">7.4</w:t>
+      </w:r>
+      <w:r>
+        <w:tab/>
+      </w:r>
       <w:r>
         <w:t xml:space="preserve">A l’école</w:t>
       </w:r>
-      <w:bookmarkEnd w:id="39"/>
     </w:p>
     <w:p>
       <w:pPr>
@@ -451,35 +639,62 @@
         <w:t xml:space="preserve">(Burckhardt et al., 2016)</w:t>
       </w:r>
     </w:p>
+    <w:bookmarkEnd w:id="38"/>
+    <w:bookmarkEnd w:id="39"/>
+    <w:bookmarkStart w:id="43" w:name="climat-de-classe"/>
     <w:p>
       <w:pPr>
         <w:pStyle w:val="Titre1"/>
       </w:pPr>
-      <w:bookmarkStart w:id="40" w:name="climat-de-classe"/>
+      <w:r>
+        <w:rPr>
+          <w:rStyle w:val="SectionNumber"/>
+        </w:rPr>
+        <w:t xml:space="preserve">8</w:t>
+      </w:r>
+      <w:r>
+        <w:tab/>
+      </w:r>
       <w:r>
         <w:t xml:space="preserve">Climat de classe</w:t>
       </w:r>
-      <w:bookmarkEnd w:id="40"/>
-    </w:p>
+    </w:p>
+    <w:bookmarkStart w:id="40" w:name="climat-détablissement-et-santé-psychique"/>
     <w:p>
       <w:pPr>
         <w:pStyle w:val="Titre2"/>
       </w:pPr>
-      <w:bookmarkStart w:id="41" w:name="climat-détablissement-et-santé-psychique"/>
+      <w:r>
+        <w:rPr>
+          <w:rStyle w:val="SectionNumber"/>
+        </w:rPr>
+        <w:t xml:space="preserve">8.1</w:t>
+      </w:r>
+      <w:r>
+        <w:tab/>
+      </w:r>
       <w:r>
         <w:t xml:space="preserve">Climat d’établissement et santé psychique</w:t>
       </w:r>
-      <w:bookmarkEnd w:id="41"/>
-    </w:p>
+    </w:p>
+    <w:bookmarkEnd w:id="40"/>
+    <w:bookmarkStart w:id="41" w:name="Xb75ef1fb225ce287b2c5945cfa84e532cf64f52"/>
     <w:p>
       <w:pPr>
         <w:pStyle w:val="Titre2"/>
       </w:pPr>
-      <w:bookmarkStart w:id="42" w:name="Xb75ef1fb225ce287b2c5945cfa84e532cf64f52"/>
+      <w:r>
+        <w:rPr>
+          <w:rStyle w:val="SectionNumber"/>
+        </w:rPr>
+        <w:t xml:space="preserve">8.2</w:t>
+      </w:r>
+      <w:r>
+        <w:tab/>
+      </w:r>
       <w:r>
         <w:t xml:space="preserve">Relations et enjeux émotionnels avec l’enseignant·e</w:t>
       </w:r>
-      <w:bookmarkEnd w:id="42"/>
     </w:p>
     <w:p>
       <w:pPr>
@@ -509,15 +724,24 @@
         <w:t xml:space="preserve">(Obsuth et al., 2017)</w:t>
       </w:r>
     </w:p>
+    <w:bookmarkEnd w:id="41"/>
+    <w:bookmarkStart w:id="42" w:name="gestion-de-classe"/>
     <w:p>
       <w:pPr>
         <w:pStyle w:val="Titre2"/>
       </w:pPr>
-      <w:bookmarkStart w:id="43" w:name="gestion-de-classe"/>
+      <w:r>
+        <w:rPr>
+          <w:rStyle w:val="SectionNumber"/>
+        </w:rPr>
+        <w:t xml:space="preserve">8.3</w:t>
+      </w:r>
+      <w:r>
+        <w:tab/>
+      </w:r>
       <w:r>
         <w:t xml:space="preserve">Gestion de classe</w:t>
       </w:r>
-      <w:bookmarkEnd w:id="43"/>
     </w:p>
     <w:p>
       <w:pPr>
@@ -533,55 +757,100 @@
         <w:t xml:space="preserve">(Korpershoek et al., 2016)</w:t>
       </w:r>
     </w:p>
+    <w:bookmarkEnd w:id="42"/>
+    <w:bookmarkEnd w:id="43"/>
+    <w:bookmarkStart w:id="72" w:name="contexte-scolaire"/>
     <w:p>
       <w:pPr>
         <w:pStyle w:val="Titre1"/>
       </w:pPr>
-      <w:bookmarkStart w:id="44" w:name="contexte-scolaire"/>
+      <w:r>
+        <w:rPr>
+          <w:rStyle w:val="SectionNumber"/>
+        </w:rPr>
+        <w:t xml:space="preserve">9</w:t>
+      </w:r>
+      <w:r>
+        <w:tab/>
+      </w:r>
       <w:r>
         <w:t xml:space="preserve">Contexte scolaire</w:t>
       </w:r>
-      <w:bookmarkEnd w:id="44"/>
-    </w:p>
+    </w:p>
+    <w:bookmarkStart w:id="44" w:name="contexte-légal"/>
     <w:p>
       <w:pPr>
         <w:pStyle w:val="Titre2"/>
       </w:pPr>
-      <w:bookmarkStart w:id="45" w:name="contexte-légal"/>
+      <w:r>
+        <w:rPr>
+          <w:rStyle w:val="SectionNumber"/>
+        </w:rPr>
+        <w:t xml:space="preserve">9.1</w:t>
+      </w:r>
+      <w:r>
+        <w:tab/>
+      </w:r>
       <w:r>
         <w:t xml:space="preserve">Contexte légal</w:t>
       </w:r>
-      <w:bookmarkEnd w:id="45"/>
-    </w:p>
+    </w:p>
+    <w:bookmarkEnd w:id="44"/>
+    <w:bookmarkStart w:id="45" w:name="contexte-romand-ou-valaisan"/>
     <w:p>
       <w:pPr>
         <w:pStyle w:val="Titre2"/>
       </w:pPr>
-      <w:bookmarkStart w:id="46" w:name="contexte-romand-ou-valaisan"/>
+      <w:r>
+        <w:rPr>
+          <w:rStyle w:val="SectionNumber"/>
+        </w:rPr>
+        <w:t xml:space="preserve">9.2</w:t>
+      </w:r>
+      <w:r>
+        <w:tab/>
+      </w:r>
       <w:r>
         <w:t xml:space="preserve">Contexte romand ou valaisan</w:t>
       </w:r>
-      <w:bookmarkEnd w:id="46"/>
-    </w:p>
+    </w:p>
+    <w:bookmarkEnd w:id="45"/>
+    <w:bookmarkStart w:id="46" w:name="environnement-ou-voisinage-pédagogique"/>
     <w:p>
       <w:pPr>
         <w:pStyle w:val="Titre2"/>
       </w:pPr>
-      <w:bookmarkStart w:id="47" w:name="environnement-ou-voisinage-pédagogique"/>
+      <w:r>
+        <w:rPr>
+          <w:rStyle w:val="SectionNumber"/>
+        </w:rPr>
+        <w:t xml:space="preserve">9.3</w:t>
+      </w:r>
+      <w:r>
+        <w:tab/>
+      </w:r>
       <w:r>
         <w:t xml:space="preserve">Environnement ou voisinage pédagogique</w:t>
       </w:r>
-      <w:bookmarkEnd w:id="47"/>
-    </w:p>
+    </w:p>
+    <w:bookmarkEnd w:id="46"/>
+    <w:bookmarkStart w:id="71" w:name="formation-des-enseignantes"/>
     <w:p>
       <w:pPr>
         <w:pStyle w:val="Titre2"/>
       </w:pPr>
-      <w:bookmarkStart w:id="48" w:name="formation-des-enseignantes"/>
+      <w:r>
+        <w:rPr>
+          <w:rStyle w:val="SectionNumber"/>
+        </w:rPr>
+        <w:t xml:space="preserve">9.4</w:t>
+      </w:r>
+      <w:r>
+        <w:tab/>
+      </w:r>
       <w:r>
         <w:t xml:space="preserve">Formation des enseignant·es</w:t>
       </w:r>
-      <w:bookmarkEnd w:id="48"/>
     </w:p>
     <w:p>
       <w:pPr>
@@ -597,8 +866,8 @@
         <w:t xml:space="preserve">(Willingham, 2017)</w:t>
       </w:r>
     </w:p>
-    <w:bookmarkStart w:id="71" w:name="refs"/>
-    <w:bookmarkStart w:id="50" w:name="ref-biswas-diener2011"/>
+    <w:bookmarkStart w:id="70" w:name="refs"/>
+    <w:bookmarkStart w:id="48" w:name="ref-biswas-diener2011"/>
     <w:p>
       <w:pPr>
         <w:pStyle w:val="Bibliographie"/>
@@ -611,6 +880,7 @@
       </w:r>
       <w:r>
         <w:rPr>
+          <w:iCs/>
           <w:i/>
         </w:rPr>
         <w:t xml:space="preserve">The Journal of Positive Psychology</w:t>
@@ -623,6 +893,7 @@
       </w:r>
       <w:r>
         <w:rPr>
+          <w:iCs/>
           <w:i/>
         </w:rPr>
         <w:t xml:space="preserve">6</w:t>
@@ -633,7 +904,7 @@
       <w:r>
         <w:t xml:space="preserve"> </w:t>
       </w:r>
-      <w:hyperlink r:id="rId49">
+      <w:hyperlink r:id="rId47">
         <w:r>
           <w:rPr>
             <w:rStyle w:val="Lienhypertexte"/>
@@ -642,20 +913,33 @@
         </w:r>
       </w:hyperlink>
     </w:p>
-    <w:bookmarkEnd w:id="50"/>
-    <w:bookmarkStart w:id="52" w:name="ref-burckhardt2016"/>
+    <w:bookmarkEnd w:id="48"/>
+    <w:bookmarkStart w:id="50" w:name="ref-burckhardt2016"/>
     <w:p>
       <w:pPr>
         <w:pStyle w:val="Bibliographie"/>
       </w:pPr>
       <w:r>
-        <w:t xml:space="preserve">Burckhardt, R., Manicavasagar, V., Batterham, P. J., &amp; Hadzi-Pavlovic, D. (2016). A Randomized Controlled Trial of Strong Minds: A School-Based Mental Health Program Combining Acceptance and Commitment Therapy and Positive Psychology.</w:t>
-      </w:r>
-      <w:r>
-        <w:t xml:space="preserve"> </w:t>
-      </w:r>
-      <w:r>
-        <w:rPr>
+        <w:t xml:space="preserve">Burckhardt, R., Manicavasagar, V., Batterham, P. J., &amp; Hadzi-Pavlovic, D. (2016). A Randomized Controlled Trial of Strong Minds:</w:t>
+      </w:r>
+      <w:r>
+        <w:t xml:space="preserve"> </w:t>
+      </w:r>
+      <w:r>
+        <w:t xml:space="preserve">A</w:t>
+      </w:r>
+      <w:r>
+        <w:t xml:space="preserve"> </w:t>
+      </w:r>
+      <w:r>
+        <w:t xml:space="preserve">School-Based Mental Health Program Combining Acceptance and Commitment Therapy and Positive Psychology.</w:t>
+      </w:r>
+      <w:r>
+        <w:t xml:space="preserve"> </w:t>
+      </w:r>
+      <w:r>
+        <w:rPr>
+          <w:iCs/>
           <w:i/>
         </w:rPr>
         <w:t xml:space="preserve">Journal of School Psychology</w:t>
@@ -668,6 +952,7 @@
       </w:r>
       <w:r>
         <w:rPr>
+          <w:iCs/>
           <w:i/>
         </w:rPr>
         <w:t xml:space="preserve">57</w:t>
@@ -678,7 +963,7 @@
       <w:r>
         <w:t xml:space="preserve"> </w:t>
       </w:r>
-      <w:hyperlink r:id="rId51">
+      <w:hyperlink r:id="rId49">
         <w:r>
           <w:rPr>
             <w:rStyle w:val="Lienhypertexte"/>
@@ -687,23 +972,200 @@
         </w:r>
       </w:hyperlink>
     </w:p>
+    <w:bookmarkEnd w:id="50"/>
+    <w:bookmarkStart w:id="51" w:name="ref-ebersold2009"/>
+    <w:p>
+      <w:pPr>
+        <w:pStyle w:val="Bibliographie"/>
+      </w:pPr>
+      <w:r>
+        <w:t xml:space="preserve">Ebersold, S. (2009).</w:t>
+      </w:r>
+      <w:r>
+        <w:t xml:space="preserve"> </w:t>
+      </w:r>
+      <w:r>
+        <w:t xml:space="preserve">Inclusion</w:t>
+      </w:r>
+      <w:r>
+        <w:t xml:space="preserve">.</w:t>
+      </w:r>
+      <w:r>
+        <w:t xml:space="preserve"> </w:t>
+      </w:r>
+      <w:r>
+        <w:rPr>
+          <w:iCs/>
+          <w:i/>
+        </w:rPr>
+        <w:t xml:space="preserve">Recherche et Formation</w:t>
+      </w:r>
+      <w:r>
+        <w:t xml:space="preserve">,</w:t>
+      </w:r>
+      <w:r>
+        <w:t xml:space="preserve"> </w:t>
+      </w:r>
+      <w:r>
+        <w:rPr>
+          <w:iCs/>
+          <w:i/>
+        </w:rPr>
+        <w:t xml:space="preserve">61</w:t>
+      </w:r>
+      <w:r>
+        <w:t xml:space="preserve">, 71‑83.</w:t>
+      </w:r>
+    </w:p>
+    <w:bookmarkEnd w:id="51"/>
+    <w:bookmarkStart w:id="52" w:name="ref-ferry2016"/>
+    <w:p>
+      <w:pPr>
+        <w:pStyle w:val="Bibliographie"/>
+      </w:pPr>
+      <w:r>
+        <w:t xml:space="preserve">Ferry, L. (2016).</w:t>
+      </w:r>
+      <w:r>
+        <w:t xml:space="preserve"> </w:t>
+      </w:r>
+      <w:r>
+        <w:rPr>
+          <w:iCs/>
+          <w:i/>
+        </w:rPr>
+        <w:t xml:space="preserve">7 Façons d’être Heureux Ou {</w:t>
+      </w:r>
+      <w:r>
+        <w:rPr>
+          <w:iCs/>
+          <w:i/>
+        </w:rPr>
+        <w:t xml:space="preserve">}</w:t>
+      </w:r>
+      <w:r>
+        <w:rPr>
+          <w:iCs/>
+          <w:i/>
+        </w:rPr>
+        <w:t xml:space="preserve">Les</w:t>
+      </w:r>
+      <w:r>
+        <w:rPr>
+          <w:iCs/>
+          <w:i/>
+        </w:rPr>
+        <w:t xml:space="preserve">{} Paradoxes Du Bonheur</w:t>
+      </w:r>
+      <w:r>
+        <w:t xml:space="preserve">.</w:t>
+      </w:r>
+      <w:r>
+        <w:t xml:space="preserve"> </w:t>
+      </w:r>
+      <w:r>
+        <w:t xml:space="preserve">XO éditions</w:t>
+      </w:r>
+      <w:r>
+        <w:t xml:space="preserve">.</w:t>
+      </w:r>
+    </w:p>
     <w:bookmarkEnd w:id="52"/>
-    <w:bookmarkStart w:id="53" w:name="ref-ebersold2009"/>
+    <w:bookmarkStart w:id="54" w:name="ref-gander2018"/>
     <w:p>
       <w:pPr>
         <w:pStyle w:val="Bibliographie"/>
       </w:pPr>
       <w:r>
-        <w:t xml:space="preserve">Ebersold, S. (2009). Inclusion.</w:t>
-      </w:r>
-      <w:r>
-        <w:t xml:space="preserve"> </w:t>
-      </w:r>
-      <w:r>
-        <w:rPr>
+        <w:t xml:space="preserve">Gander, F., Proyer, R. T., &amp; Ruch, W. (2018). A</w:t>
+      </w:r>
+      <w:r>
+        <w:t xml:space="preserve"> </w:t>
+      </w:r>
+      <w:r>
+        <w:t xml:space="preserve">Placebo</w:t>
+      </w:r>
+      <w:r>
+        <w:t xml:space="preserve">-</w:t>
+      </w:r>
+      <w:r>
+        <w:t xml:space="preserve">Controlled Online Study</w:t>
+      </w:r>
+      <w:r>
+        <w:t xml:space="preserve"> </w:t>
+      </w:r>
+      <w:r>
+        <w:t xml:space="preserve">on</w:t>
+      </w:r>
+      <w:r>
+        <w:t xml:space="preserve"> </w:t>
+      </w:r>
+      <w:r>
+        <w:t xml:space="preserve">Potential Mediators</w:t>
+      </w:r>
+      <w:r>
+        <w:t xml:space="preserve"> </w:t>
+      </w:r>
+      <w:r>
+        <w:t xml:space="preserve">of a</w:t>
+      </w:r>
+      <w:r>
+        <w:t xml:space="preserve"> </w:t>
+      </w:r>
+      <w:r>
+        <w:t xml:space="preserve">Pleasure</w:t>
+      </w:r>
+      <w:r>
+        <w:t xml:space="preserve">-</w:t>
+      </w:r>
+      <w:r>
+        <w:t xml:space="preserve">Based Positive Psychology Intervention</w:t>
+      </w:r>
+      <w:r>
+        <w:t xml:space="preserve">:</w:t>
+      </w:r>
+      <w:r>
+        <w:t xml:space="preserve"> </w:t>
+      </w:r>
+      <w:r>
+        <w:t xml:space="preserve">The Role</w:t>
+      </w:r>
+      <w:r>
+        <w:t xml:space="preserve"> </w:t>
+      </w:r>
+      <w:r>
+        <w:t xml:space="preserve">of</w:t>
+      </w:r>
+      <w:r>
+        <w:t xml:space="preserve"> </w:t>
+      </w:r>
+      <w:r>
+        <w:t xml:space="preserve">Emotional</w:t>
+      </w:r>
+      <w:r>
+        <w:t xml:space="preserve"> </w:t>
+      </w:r>
+      <w:r>
+        <w:t xml:space="preserve">and</w:t>
+      </w:r>
+      <w:r>
+        <w:t xml:space="preserve"> </w:t>
+      </w:r>
+      <w:r>
+        <w:t xml:space="preserve">Cognitive Components</w:t>
+      </w:r>
+      <w:r>
+        <w:t xml:space="preserve">.</w:t>
+      </w:r>
+      <w:r>
+        <w:t xml:space="preserve"> </w:t>
+      </w:r>
+      <w:r>
+        <w:rPr>
+          <w:iCs/>
           <w:i/>
         </w:rPr>
-        <w:t xml:space="preserve">Recherche et Formation</w:t>
+        <w:t xml:space="preserve">Journal of Happiness Studies</w:t>
       </w:r>
       <w:r>
         <w:t xml:space="preserve">,</w:t>
@@ -713,42 +1175,9 @@
       </w:r>
       <w:r>
         <w:rPr>
+          <w:iCs/>
           <w:i/>
         </w:rPr>
-        <w:t xml:space="preserve">61</w:t>
-      </w:r>
-      <w:r>
-        <w:t xml:space="preserve">, 71‑83.</w:t>
-      </w:r>
-    </w:p>
-    <w:bookmarkEnd w:id="53"/>
-    <w:bookmarkStart w:id="55" w:name="ref-gander2018"/>
-    <w:p>
-      <w:pPr>
-        <w:pStyle w:val="Bibliographie"/>
-      </w:pPr>
-      <w:r>
-        <w:t xml:space="preserve">Gander, F., Proyer, R. T., &amp; Ruch, W. (2018). A Placebo-Controlled Online Study on Potential Mediators of a Pleasure-Based Positive Psychology Intervention: The Role of Emotional and Cognitive Components.</w:t>
-      </w:r>
-      <w:r>
-        <w:t xml:space="preserve"> </w:t>
-      </w:r>
-      <w:r>
-        <w:rPr>
-          <w:i/>
-        </w:rPr>
-        <w:t xml:space="preserve">Journal of Happiness Studies</w:t>
-      </w:r>
-      <w:r>
-        <w:t xml:space="preserve">,</w:t>
-      </w:r>
-      <w:r>
-        <w:t xml:space="preserve"> </w:t>
-      </w:r>
-      <w:r>
-        <w:rPr>
-          <w:i/>
-        </w:rPr>
         <w:t xml:space="preserve">19</w:t>
       </w:r>
       <w:r>
@@ -757,7 +1186,7 @@
       <w:r>
         <w:t xml:space="preserve"> </w:t>
       </w:r>
-      <w:hyperlink r:id="rId54">
+      <w:hyperlink r:id="rId53">
         <w:r>
           <w:rPr>
             <w:rStyle w:val="Lienhypertexte"/>
@@ -766,8 +1195,8 @@
         </w:r>
       </w:hyperlink>
     </w:p>
-    <w:bookmarkEnd w:id="55"/>
-    <w:bookmarkStart w:id="57" w:name="ref-kinderman2005"/>
+    <w:bookmarkEnd w:id="54"/>
+    <w:bookmarkStart w:id="56" w:name="ref-kinderman2005"/>
     <w:p>
       <w:pPr>
         <w:pStyle w:val="Bibliographie"/>
@@ -780,6 +1209,7 @@
       </w:r>
       <w:r>
         <w:rPr>
+          <w:iCs/>
           <w:i/>
         </w:rPr>
         <w:t xml:space="preserve">Harvard Review of Psychiatry</w:t>
@@ -792,6 +1222,7 @@
       </w:r>
       <w:r>
         <w:rPr>
+          <w:iCs/>
           <w:i/>
         </w:rPr>
         <w:t xml:space="preserve">13</w:t>
@@ -802,7 +1233,7 @@
       <w:r>
         <w:t xml:space="preserve"> </w:t>
       </w:r>
-      <w:hyperlink r:id="rId56">
+      <w:hyperlink r:id="rId55">
         <w:r>
           <w:rPr>
             <w:rStyle w:val="Lienhypertexte"/>
@@ -811,20 +1242,111 @@
         </w:r>
       </w:hyperlink>
     </w:p>
-    <w:bookmarkEnd w:id="57"/>
-    <w:bookmarkStart w:id="59" w:name="ref-korpershoek2016"/>
+    <w:bookmarkEnd w:id="56"/>
+    <w:bookmarkStart w:id="58" w:name="ref-korpershoek2016"/>
     <w:p>
       <w:pPr>
         <w:pStyle w:val="Bibliographie"/>
       </w:pPr>
       <w:r>
-        <w:t xml:space="preserve">Korpershoek, H., Harms, T., de Boer, H., van Kuijk, M., &amp; Doolaard, S. (2016). A Meta-Analysis of the Effects of Classroom Management Strategies and Classroom Management Programs on Students Academic, Behavioral, Emotional, and Motivational Outcomes.</w:t>
-      </w:r>
-      <w:r>
-        <w:t xml:space="preserve"> </w:t>
-      </w:r>
-      <w:r>
-        <w:rPr>
+        <w:t xml:space="preserve">Korpershoek, H., Harms, T., de Boer, H., van Kuijk, M., &amp; Doolaard, S. (2016). A</w:t>
+      </w:r>
+      <w:r>
+        <w:t xml:space="preserve"> </w:t>
+      </w:r>
+      <w:r>
+        <w:t xml:space="preserve">Meta</w:t>
+      </w:r>
+      <w:r>
+        <w:t xml:space="preserve">-</w:t>
+      </w:r>
+      <w:r>
+        <w:t xml:space="preserve">Analysis</w:t>
+      </w:r>
+      <w:r>
+        <w:t xml:space="preserve"> </w:t>
+      </w:r>
+      <w:r>
+        <w:t xml:space="preserve">of the</w:t>
+      </w:r>
+      <w:r>
+        <w:t xml:space="preserve"> </w:t>
+      </w:r>
+      <w:r>
+        <w:t xml:space="preserve">Effects</w:t>
+      </w:r>
+      <w:r>
+        <w:t xml:space="preserve"> </w:t>
+      </w:r>
+      <w:r>
+        <w:t xml:space="preserve">of</w:t>
+      </w:r>
+      <w:r>
+        <w:t xml:space="preserve"> </w:t>
+      </w:r>
+      <w:r>
+        <w:t xml:space="preserve">Classroom Management Strategies</w:t>
+      </w:r>
+      <w:r>
+        <w:t xml:space="preserve"> </w:t>
+      </w:r>
+      <w:r>
+        <w:t xml:space="preserve">and</w:t>
+      </w:r>
+      <w:r>
+        <w:t xml:space="preserve"> </w:t>
+      </w:r>
+      <w:r>
+        <w:t xml:space="preserve">Classroom Management Programs</w:t>
+      </w:r>
+      <w:r>
+        <w:t xml:space="preserve"> </w:t>
+      </w:r>
+      <w:r>
+        <w:t xml:space="preserve">on</w:t>
+      </w:r>
+      <w:r>
+        <w:t xml:space="preserve"> </w:t>
+      </w:r>
+      <w:r>
+        <w:t xml:space="preserve">Students Academic</w:t>
+      </w:r>
+      <w:r>
+        <w:t xml:space="preserve">,</w:t>
+      </w:r>
+      <w:r>
+        <w:t xml:space="preserve"> </w:t>
+      </w:r>
+      <w:r>
+        <w:t xml:space="preserve">Behavioral</w:t>
+      </w:r>
+      <w:r>
+        <w:t xml:space="preserve">,</w:t>
+      </w:r>
+      <w:r>
+        <w:t xml:space="preserve"> </w:t>
+      </w:r>
+      <w:r>
+        <w:t xml:space="preserve">Emotional</w:t>
+      </w:r>
+      <w:r>
+        <w:t xml:space="preserve">, and</w:t>
+      </w:r>
+      <w:r>
+        <w:t xml:space="preserve"> </w:t>
+      </w:r>
+      <w:r>
+        <w:t xml:space="preserve">Motivational Outcomes</w:t>
+      </w:r>
+      <w:r>
+        <w:t xml:space="preserve">.</w:t>
+      </w:r>
+      <w:r>
+        <w:t xml:space="preserve"> </w:t>
+      </w:r>
+      <w:r>
+        <w:rPr>
+          <w:iCs/>
           <w:i/>
         </w:rPr>
         <w:t xml:space="preserve">Review of Educational Research</w:t>
@@ -837,6 +1359,7 @@
       </w:r>
       <w:r>
         <w:rPr>
+          <w:iCs/>
           <w:i/>
         </w:rPr>
         <w:t xml:space="preserve">86</w:t>
@@ -847,7 +1370,7 @@
       <w:r>
         <w:t xml:space="preserve"> </w:t>
       </w:r>
-      <w:hyperlink r:id="rId58">
+      <w:hyperlink r:id="rId57">
         <w:r>
           <w:rPr>
             <w:rStyle w:val="Lienhypertexte"/>
@@ -856,20 +1379,99 @@
         </w:r>
       </w:hyperlink>
     </w:p>
-    <w:bookmarkEnd w:id="59"/>
-    <w:bookmarkStart w:id="61" w:name="ref-lavy2020"/>
+    <w:bookmarkEnd w:id="58"/>
+    <w:bookmarkStart w:id="60" w:name="ref-lavy2020"/>
     <w:p>
       <w:pPr>
         <w:pStyle w:val="Bibliographie"/>
       </w:pPr>
       <w:r>
-        <w:t xml:space="preserve">Lavy, S. (2020). A Review of Character Strengths Interventions in Twenty-First-Century Schools: Their Importance and How They Can Be Fostered.</w:t>
-      </w:r>
-      <w:r>
-        <w:t xml:space="preserve"> </w:t>
-      </w:r>
-      <w:r>
-        <w:rPr>
+        <w:t xml:space="preserve">Lavy, S. (2020). A</w:t>
+      </w:r>
+      <w:r>
+        <w:t xml:space="preserve"> </w:t>
+      </w:r>
+      <w:r>
+        <w:t xml:space="preserve">Review</w:t>
+      </w:r>
+      <w:r>
+        <w:t xml:space="preserve"> </w:t>
+      </w:r>
+      <w:r>
+        <w:t xml:space="preserve">of</w:t>
+      </w:r>
+      <w:r>
+        <w:t xml:space="preserve"> </w:t>
+      </w:r>
+      <w:r>
+        <w:t xml:space="preserve">Character Strengths Interventions</w:t>
+      </w:r>
+      <w:r>
+        <w:t xml:space="preserve"> </w:t>
+      </w:r>
+      <w:r>
+        <w:t xml:space="preserve">in</w:t>
+      </w:r>
+      <w:r>
+        <w:t xml:space="preserve"> </w:t>
+      </w:r>
+      <w:r>
+        <w:t xml:space="preserve">Twenty</w:t>
+      </w:r>
+      <w:r>
+        <w:t xml:space="preserve">-</w:t>
+      </w:r>
+      <w:r>
+        <w:t xml:space="preserve">First</w:t>
+      </w:r>
+      <w:r>
+        <w:t xml:space="preserve">-</w:t>
+      </w:r>
+      <w:r>
+        <w:t xml:space="preserve">Century Schools</w:t>
+      </w:r>
+      <w:r>
+        <w:t xml:space="preserve">: Their</w:t>
+      </w:r>
+      <w:r>
+        <w:t xml:space="preserve"> </w:t>
+      </w:r>
+      <w:r>
+        <w:t xml:space="preserve">Importance</w:t>
+      </w:r>
+      <w:r>
+        <w:t xml:space="preserve"> </w:t>
+      </w:r>
+      <w:r>
+        <w:t xml:space="preserve">and</w:t>
+      </w:r>
+      <w:r>
+        <w:t xml:space="preserve"> </w:t>
+      </w:r>
+      <w:r>
+        <w:t xml:space="preserve">How</w:t>
+      </w:r>
+      <w:r>
+        <w:t xml:space="preserve"> </w:t>
+      </w:r>
+      <w:r>
+        <w:t xml:space="preserve">They Can Be</w:t>
+      </w:r>
+      <w:r>
+        <w:t xml:space="preserve"> </w:t>
+      </w:r>
+      <w:r>
+        <w:t xml:space="preserve">Fostered</w:t>
+      </w:r>
+      <w:r>
+        <w:t xml:space="preserve">.</w:t>
+      </w:r>
+      <w:r>
+        <w:t xml:space="preserve"> </w:t>
+      </w:r>
+      <w:r>
+        <w:rPr>
+          <w:iCs/>
           <w:i/>
         </w:rPr>
         <w:t xml:space="preserve">Applied Research in Quality of Life</w:t>
@@ -882,6 +1484,7 @@
       </w:r>
       <w:r>
         <w:rPr>
+          <w:iCs/>
           <w:i/>
         </w:rPr>
         <w:t xml:space="preserve">15</w:t>
@@ -892,7 +1495,7 @@
       <w:r>
         <w:t xml:space="preserve"> </w:t>
       </w:r>
-      <w:hyperlink r:id="rId60">
+      <w:hyperlink r:id="rId59">
         <w:r>
           <w:rPr>
             <w:rStyle w:val="Lienhypertexte"/>
@@ -901,23 +1504,144 @@
         </w:r>
       </w:hyperlink>
     </w:p>
+    <w:bookmarkEnd w:id="60"/>
+    <w:bookmarkStart w:id="61" w:name="ref-madden2011"/>
+    <w:p>
+      <w:pPr>
+        <w:pStyle w:val="Bibliographie"/>
+      </w:pPr>
+      <w:r>
+        <w:t xml:space="preserve">Madden, W., Green, S., &amp; Grant, A. M. (2011). A Pilot Study Evaluating Strengths-Based Coaching for Primary School Students:</w:t>
+      </w:r>
+      <w:r>
+        <w:t xml:space="preserve"> </w:t>
+      </w:r>
+      <w:r>
+        <w:t xml:space="preserve">Enhancing</w:t>
+      </w:r>
+      <w:r>
+        <w:t xml:space="preserve"> </w:t>
+      </w:r>
+      <w:r>
+        <w:t xml:space="preserve">Engagement and Hope.</w:t>
+      </w:r>
+      <w:r>
+        <w:t xml:space="preserve"> </w:t>
+      </w:r>
+      <w:r>
+        <w:rPr>
+          <w:iCs/>
+          <w:i/>
+        </w:rPr>
+        <w:t xml:space="preserve">International Coaching Psychology Review</w:t>
+      </w:r>
+      <w:r>
+        <w:t xml:space="preserve">,</w:t>
+      </w:r>
+      <w:r>
+        <w:t xml:space="preserve"> </w:t>
+      </w:r>
+      <w:r>
+        <w:rPr>
+          <w:iCs/>
+          <w:i/>
+        </w:rPr>
+        <w:t xml:space="preserve">6</w:t>
+      </w:r>
+      <w:r>
+        <w:t xml:space="preserve">(1), 71‑83.</w:t>
+      </w:r>
+    </w:p>
     <w:bookmarkEnd w:id="61"/>
-    <w:bookmarkStart w:id="62" w:name="ref-madden2011"/>
+    <w:bookmarkStart w:id="63" w:name="ref-obsuth2017"/>
     <w:p>
       <w:pPr>
         <w:pStyle w:val="Bibliographie"/>
       </w:pPr>
       <w:r>
-        <w:t xml:space="preserve">Madden, W., Green, S., &amp; Grant, A. M. (2011). A Pilot Study Evaluating Strengths-Based Coaching for Primary School Students: Enhancing Engagement and Hope.</w:t>
-      </w:r>
-      <w:r>
-        <w:t xml:space="preserve"> </w:t>
-      </w:r>
-      <w:r>
-        <w:rPr>
+        <w:t xml:space="preserve">Obsuth, I., Murray, A. L., Malti, T., Sulger, P., Ribeaud, D., &amp; Eisner, M. (2017). A</w:t>
+      </w:r>
+      <w:r>
+        <w:t xml:space="preserve"> </w:t>
+      </w:r>
+      <w:r>
+        <w:t xml:space="preserve">Non</w:t>
+      </w:r>
+      <w:r>
+        <w:t xml:space="preserve">-Bipartite</w:t>
+      </w:r>
+      <w:r>
+        <w:t xml:space="preserve"> </w:t>
+      </w:r>
+      <w:r>
+        <w:t xml:space="preserve">Propensity Score Analysis</w:t>
+      </w:r>
+      <w:r>
+        <w:t xml:space="preserve"> </w:t>
+      </w:r>
+      <w:r>
+        <w:t xml:space="preserve">of the</w:t>
+      </w:r>
+      <w:r>
+        <w:t xml:space="preserve"> </w:t>
+      </w:r>
+      <w:r>
+        <w:t xml:space="preserve">Effects</w:t>
+      </w:r>
+      <w:r>
+        <w:t xml:space="preserve"> </w:t>
+      </w:r>
+      <w:r>
+        <w:t xml:space="preserve">of</w:t>
+      </w:r>
+      <w:r>
+        <w:t xml:space="preserve"> </w:t>
+      </w:r>
+      <w:r>
+        <w:t xml:space="preserve">Teacher</w:t>
+      </w:r>
+      <w:r>
+        <w:t xml:space="preserve">-</w:t>
+      </w:r>
+      <w:r>
+        <w:t xml:space="preserve">Student Relationships</w:t>
+      </w:r>
+      <w:r>
+        <w:t xml:space="preserve"> </w:t>
+      </w:r>
+      <w:r>
+        <w:t xml:space="preserve">on</w:t>
+      </w:r>
+      <w:r>
+        <w:t xml:space="preserve"> </w:t>
+      </w:r>
+      <w:r>
+        <w:t xml:space="preserve">Adolescent Problem</w:t>
+      </w:r>
+      <w:r>
+        <w:t xml:space="preserve"> </w:t>
+      </w:r>
+      <w:r>
+        <w:t xml:space="preserve">and</w:t>
+      </w:r>
+      <w:r>
+        <w:t xml:space="preserve"> </w:t>
+      </w:r>
+      <w:r>
+        <w:t xml:space="preserve">Prosocial Behavior</w:t>
+      </w:r>
+      <w:r>
+        <w:t xml:space="preserve">.</w:t>
+      </w:r>
+      <w:r>
+        <w:t xml:space="preserve"> </w:t>
+      </w:r>
+      <w:r>
+        <w:rPr>
+          <w:iCs/>
           <w:i/>
         </w:rPr>
-        <w:t xml:space="preserve">International Coaching Psychology Review</w:t>
+        <w:t xml:space="preserve">Journal of Youth and Adolescence</w:t>
       </w:r>
       <w:r>
         <w:t xml:space="preserve">,</w:t>
@@ -927,42 +1651,9 @@
       </w:r>
       <w:r>
         <w:rPr>
+          <w:iCs/>
           <w:i/>
         </w:rPr>
-        <w:t xml:space="preserve">6</w:t>
-      </w:r>
-      <w:r>
-        <w:t xml:space="preserve">(1), 71‑83.</w:t>
-      </w:r>
-    </w:p>
-    <w:bookmarkEnd w:id="62"/>
-    <w:bookmarkStart w:id="64" w:name="ref-obsuth2017"/>
-    <w:p>
-      <w:pPr>
-        <w:pStyle w:val="Bibliographie"/>
-      </w:pPr>
-      <w:r>
-        <w:t xml:space="preserve">Obsuth, I., Murray, A. L., Malti, T., Sulger, P., Ribeaud, D., &amp; Eisner, M. (2017). A Non-Bipartite Propensity Score Analysis of the Effects of Teacher-Student Relationships on Adolescent Problem and Prosocial Behavior.</w:t>
-      </w:r>
-      <w:r>
-        <w:t xml:space="preserve"> </w:t>
-      </w:r>
-      <w:r>
-        <w:rPr>
-          <w:i/>
-        </w:rPr>
-        <w:t xml:space="preserve">Journal of Youth and Adolescence</w:t>
-      </w:r>
-      <w:r>
-        <w:t xml:space="preserve">,</w:t>
-      </w:r>
-      <w:r>
-        <w:t xml:space="preserve"> </w:t>
-      </w:r>
-      <w:r>
-        <w:rPr>
-          <w:i/>
-        </w:rPr>
         <w:t xml:space="preserve">46</w:t>
       </w:r>
       <w:r>
@@ -971,7 +1662,7 @@
       <w:r>
         <w:t xml:space="preserve"> </w:t>
       </w:r>
-      <w:hyperlink r:id="rId63">
+      <w:hyperlink r:id="rId62">
         <w:r>
           <w:rPr>
             <w:rStyle w:val="Lienhypertexte"/>
@@ -980,20 +1671,54 @@
         </w:r>
       </w:hyperlink>
     </w:p>
-    <w:bookmarkEnd w:id="64"/>
-    <w:bookmarkStart w:id="66" w:name="ref-white2015a"/>
+    <w:bookmarkEnd w:id="63"/>
+    <w:bookmarkStart w:id="65" w:name="ref-white2015a"/>
     <w:p>
       <w:pPr>
         <w:pStyle w:val="Bibliographie"/>
       </w:pPr>
       <w:r>
-        <w:t xml:space="preserve">White, M. A., &amp; Waters, L. E. (2015). A Case Study of « The Good School: » Examples of the Use of Peterson’s Strengths-Based Approach with Students.</w:t>
-      </w:r>
-      <w:r>
-        <w:t xml:space="preserve"> </w:t>
-      </w:r>
-      <w:r>
-        <w:rPr>
+        <w:t xml:space="preserve">White, M. A., &amp; Waters, L. E. (2015). A Case Study of</w:t>
+      </w:r>
+      <w:r>
+        <w:t xml:space="preserve"> </w:t>
+      </w:r>
+      <w:r>
+        <w:t xml:space="preserve">“</w:t>
+      </w:r>
+      <w:r>
+        <w:t xml:space="preserve">The Good School</w:t>
+      </w:r>
+      <w:r>
+        <w:t xml:space="preserve">:”</w:t>
+      </w:r>
+      <w:r>
+        <w:t xml:space="preserve"> </w:t>
+      </w:r>
+      <w:r>
+        <w:t xml:space="preserve">Examples</w:t>
+      </w:r>
+      <w:r>
+        <w:t xml:space="preserve"> </w:t>
+      </w:r>
+      <w:r>
+        <w:t xml:space="preserve">of the Use of</w:t>
+      </w:r>
+      <w:r>
+        <w:t xml:space="preserve"> </w:t>
+      </w:r>
+      <w:r>
+        <w:t xml:space="preserve">Peterson</w:t>
+      </w:r>
+      <w:r>
+        <w:t xml:space="preserve">’s Strengths-Based Approach with Students.</w:t>
+      </w:r>
+      <w:r>
+        <w:t xml:space="preserve"> </w:t>
+      </w:r>
+      <w:r>
+        <w:rPr>
+          <w:iCs/>
           <w:i/>
         </w:rPr>
         <w:t xml:space="preserve">The Journal of Positive Psychology</w:t>
@@ -1006,6 +1731,7 @@
       </w:r>
       <w:r>
         <w:rPr>
+          <w:iCs/>
           <w:i/>
         </w:rPr>
         <w:t xml:space="preserve">10</w:t>
@@ -1016,7 +1742,7 @@
       <w:r>
         <w:t xml:space="preserve"> </w:t>
       </w:r>
-      <w:hyperlink r:id="rId65">
+      <w:hyperlink r:id="rId64">
         <w:r>
           <w:rPr>
             <w:rStyle w:val="Lienhypertexte"/>
@@ -1025,20 +1751,90 @@
         </w:r>
       </w:hyperlink>
     </w:p>
-    <w:bookmarkEnd w:id="66"/>
-    <w:bookmarkStart w:id="68" w:name="ref-willingham2017"/>
+    <w:bookmarkEnd w:id="65"/>
+    <w:bookmarkStart w:id="67" w:name="ref-willingham2017"/>
     <w:p>
       <w:pPr>
         <w:pStyle w:val="Bibliographie"/>
       </w:pPr>
       <w:r>
-        <w:t xml:space="preserve">Willingham, D. T. (2017). A Mental Model of the Learner : Teaching the Basic Science of Educational Psychology to Future Teachers.</w:t>
-      </w:r>
-      <w:r>
-        <w:t xml:space="preserve"> </w:t>
-      </w:r>
-      <w:r>
-        <w:rPr>
+        <w:t xml:space="preserve">Willingham, D. T. (2017). A</w:t>
+      </w:r>
+      <w:r>
+        <w:t xml:space="preserve"> </w:t>
+      </w:r>
+      <w:r>
+        <w:t xml:space="preserve">Mental Model</w:t>
+      </w:r>
+      <w:r>
+        <w:t xml:space="preserve"> </w:t>
+      </w:r>
+      <w:r>
+        <w:t xml:space="preserve">of the</w:t>
+      </w:r>
+      <w:r>
+        <w:t xml:space="preserve"> </w:t>
+      </w:r>
+      <w:r>
+        <w:t xml:space="preserve">Learner</w:t>
+      </w:r>
+      <w:r>
+        <w:t xml:space="preserve"> </w:t>
+      </w:r>
+      <w:r>
+        <w:t xml:space="preserve">:</w:t>
+      </w:r>
+      <w:r>
+        <w:t xml:space="preserve"> </w:t>
+      </w:r>
+      <w:r>
+        <w:t xml:space="preserve">Teaching</w:t>
+      </w:r>
+      <w:r>
+        <w:t xml:space="preserve"> </w:t>
+      </w:r>
+      <w:r>
+        <w:t xml:space="preserve">the</w:t>
+      </w:r>
+      <w:r>
+        <w:t xml:space="preserve"> </w:t>
+      </w:r>
+      <w:r>
+        <w:t xml:space="preserve">Basic Science</w:t>
+      </w:r>
+      <w:r>
+        <w:t xml:space="preserve"> </w:t>
+      </w:r>
+      <w:r>
+        <w:t xml:space="preserve">of</w:t>
+      </w:r>
+      <w:r>
+        <w:t xml:space="preserve"> </w:t>
+      </w:r>
+      <w:r>
+        <w:t xml:space="preserve">Educational Psychology</w:t>
+      </w:r>
+      <w:r>
+        <w:t xml:space="preserve"> </w:t>
+      </w:r>
+      <w:r>
+        <w:t xml:space="preserve">to</w:t>
+      </w:r>
+      <w:r>
+        <w:t xml:space="preserve"> </w:t>
+      </w:r>
+      <w:r>
+        <w:t xml:space="preserve">Future Teachers</w:t>
+      </w:r>
+      <w:r>
+        <w:t xml:space="preserve">.</w:t>
+      </w:r>
+      <w:r>
+        <w:t xml:space="preserve"> </w:t>
+      </w:r>
+      <w:r>
+        <w:rPr>
+          <w:iCs/>
           <w:i/>
         </w:rPr>
         <w:t xml:space="preserve">Mind, Brain, and Education</w:t>
@@ -1051,6 +1847,7 @@
       </w:r>
       <w:r>
         <w:rPr>
+          <w:iCs/>
           <w:i/>
         </w:rPr>
         <w:t xml:space="preserve">11</w:t>
@@ -1061,7 +1858,7 @@
       <w:r>
         <w:t xml:space="preserve"> </w:t>
       </w:r>
-      <w:hyperlink r:id="rId67">
+      <w:hyperlink r:id="rId66">
         <w:r>
           <w:rPr>
             <w:rStyle w:val="Lienhypertexte"/>
@@ -1070,20 +1867,42 @@
         </w:r>
       </w:hyperlink>
     </w:p>
-    <w:bookmarkEnd w:id="68"/>
-    <w:bookmarkStart w:id="70" w:name="ref-yelinek2017"/>
+    <w:bookmarkEnd w:id="67"/>
+    <w:bookmarkStart w:id="69" w:name="ref-yelinek2017"/>
     <w:p>
       <w:pPr>
         <w:pStyle w:val="Bibliographie"/>
       </w:pPr>
       <w:r>
-        <w:t xml:space="preserve">Yelinek, J., &amp; Grady, J. S. (2017). « Show Me Your Mad Faces! » Preschool Teachers’ Emotion Talk in the Classroom.</w:t>
-      </w:r>
-      <w:r>
-        <w:t xml:space="preserve"> </w:t>
-      </w:r>
-      <w:r>
-        <w:rPr>
+        <w:t xml:space="preserve">Yelinek, J., &amp; Grady, J. S. (2017).</w:t>
+      </w:r>
+      <w:r>
+        <w:t xml:space="preserve"> </w:t>
+      </w:r>
+      <w:r>
+        <w:t xml:space="preserve">“</w:t>
+      </w:r>
+      <w:r>
+        <w:t xml:space="preserve">Show</w:t>
+      </w:r>
+      <w:r>
+        <w:t xml:space="preserve"> </w:t>
+      </w:r>
+      <w:r>
+        <w:t xml:space="preserve">Me Your Mad Faces!”</w:t>
+      </w:r>
+      <w:r>
+        <w:t xml:space="preserve"> </w:t>
+      </w:r>
+      <w:r>
+        <w:t xml:space="preserve">Preschool Teachers’ Emotion Talk in the Classroom.</w:t>
+      </w:r>
+      <w:r>
+        <w:t xml:space="preserve"> </w:t>
+      </w:r>
+      <w:r>
+        <w:rPr>
+          <w:iCs/>
           <w:i/>
         </w:rPr>
         <w:t xml:space="preserve">Early Child Development and Care</w:t>
@@ -1096,6 +1915,7 @@
       </w:r>
       <w:r>
         <w:rPr>
+          <w:iCs/>
           <w:i/>
         </w:rPr>
         <w:t xml:space="preserve">189</w:t>
@@ -1106,7 +1926,7 @@
       <w:r>
         <w:t xml:space="preserve"> </w:t>
       </w:r>
-      <w:hyperlink r:id="rId69">
+      <w:hyperlink r:id="rId68">
         <w:r>
           <w:rPr>
             <w:rStyle w:val="Lienhypertexte"/>
@@ -1115,15 +1935,13 @@
         </w:r>
       </w:hyperlink>
     </w:p>
+    <w:bookmarkEnd w:id="69"/>
     <w:bookmarkEnd w:id="70"/>
     <w:bookmarkEnd w:id="71"/>
+    <w:bookmarkEnd w:id="72"/>
     <w:sectPr>
-      <w:headerReference w:type="even" r:id="rId10"/>
       <w:headerReference w:type="default" r:id="rId9"/>
-      <w:footerReference w:type="even" r:id="rId13"/>
-      <w:footerReference w:type="default" r:id="rId12"/>
-      <w:headerReference w:type="first" r:id="rId11"/>
-      <w:footerReference w:type="first" r:id="rId14"/>
+      <w:footerReference w:type="default" r:id="rId10"/>
       <w:pgSz w:w="11901" w:h="16817"/>
       <w:pgMar w:top="2404" w:right="1418" w:bottom="1418" w:left="1418" w:header="720" w:footer="720" w:gutter="0"/>
       <w:cols w:space="720"/>
@@ -1141,16 +1959,6 @@
   <w:p>
     <w:pPr>
       <w:pStyle w:val="Pieddepage"/>
-    </w:pPr>
-  </w:p>
-</w:ftr>
-</file>
-
-<file path=word/footer2.xml><?xml version="1.0" encoding="utf-8"?>
-<w:ftr xmlns:wpc="http://schemas.microsoft.com/office/word/2010/wordprocessingCanvas" xmlns:cx="http://schemas.microsoft.com/office/drawing/2014/chartex" xmlns:cx1="http://schemas.microsoft.com/office/drawing/2015/9/8/chartex" xmlns:cx2="http://schemas.microsoft.com/office/drawing/2015/10/21/chartex" xmlns:cx3="http://schemas.microsoft.com/office/drawing/2016/5/9/chartex" xmlns:cx4="http://schemas.microsoft.com/office/drawing/2016/5/10/chartex" xmlns:cx5="http://schemas.microsoft.com/office/drawing/2016/5/11/chartex" xmlns:cx6="http://schemas.microsoft.com/office/drawing/2016/5/12/chartex" xmlns:cx7="http://schemas.microsoft.com/office/drawing/2016/5/13/chartex" xmlns:cx8="http://schemas.microsoft.com/office/drawing/2016/5/14/chartex" xmlns:mc="http://schemas.openxmlformats.org/markup-compatibility/2006" xmlns:aink="http://schemas.microsoft.com/office/drawing/2016/ink" xmlns:am3d="http://schemas.microsoft.com/office/drawing/2017/model3d" xmlns:o="urn:schemas-microsoft-com:office:office" xmlns:r="http://schemas.openxmlformats.org/officeDocument/2006/relationships" xmlns:m="http://schemas.openxmlformats.org/officeDocument/2006/math" xmlns:v="urn:schemas-microsoft-com:vml" xmlns:wp14="http://schemas.microsoft.com/office/word/2010/wordprocessingDrawing" xmlns:wp="http://schemas.openxmlformats.org/drawingml/2006/wordprocessingDrawing" xmlns:w10="urn:schemas-microsoft-com:office:word" xmlns:w="http://schemas.openxmlformats.org/wordprocessingml/2006/main" xmlns:w14="http://schemas.microsoft.com/office/word/2010/wordml" xmlns:w15="http://schemas.microsoft.com/office/word/2012/wordml" xmlns:w16cex="http://schemas.microsoft.com/office/word/2018/wordml/cex" xmlns:w16cid="http://schemas.microsoft.com/office/word/2016/wordml/cid" xmlns:w16="http://schemas.microsoft.com/office/word/2018/wordml" xmlns:w16se="http://schemas.microsoft.com/office/word/2015/wordml/symex" xmlns:wpg="http://schemas.microsoft.com/office/word/2010/wordprocessingGroup" xmlns:wpi="http://schemas.microsoft.com/office/word/2010/wordprocessingInk" xmlns:wne="http://schemas.microsoft.com/office/word/2006/wordml" xmlns:wps="http://schemas.microsoft.com/office/word/2010/wordprocessingShape" mc:Ignorable="w14 w15 w16se w16cid w16 w16cex wp14">
-  <w:p>
-    <w:pPr>
-      <w:pStyle w:val="Pieddepage"/>
       <w:tabs>
         <w:tab w:val="clear" w:pos="9072"/>
         <w:tab w:val="right" w:pos="9065"/>
@@ -1160,6 +1968,86 @@
         <w:lang w:val="fr-CH"/>
       </w:rPr>
     </w:pPr>
+    <w:r>
+      <w:rPr>
+        <w:noProof/>
+      </w:rPr>
+      <mc:AlternateContent>
+        <mc:Choice Requires="wps">
+          <w:drawing>
+            <wp:anchor distT="0" distB="0" distL="114300" distR="114300" simplePos="0" relativeHeight="251661312" behindDoc="0" locked="0" layoutInCell="1" allowOverlap="1" wp14:anchorId="082D0EE4" wp14:editId="082C91D2">
+              <wp:simplePos x="0" y="0"/>
+              <wp:positionH relativeFrom="column">
+                <wp:posOffset>-894715</wp:posOffset>
+              </wp:positionH>
+              <wp:positionV relativeFrom="paragraph">
+                <wp:posOffset>-28864</wp:posOffset>
+              </wp:positionV>
+              <wp:extent cx="175846" cy="669290"/>
+              <wp:effectExtent l="0" t="0" r="2540" b="3810"/>
+              <wp:wrapNone/>
+              <wp:docPr id="2" name="Rectangle 2"/>
+              <wp:cNvGraphicFramePr/>
+              <a:graphic xmlns:a="http://schemas.openxmlformats.org/drawingml/2006/main">
+                <a:graphicData uri="http://schemas.microsoft.com/office/word/2010/wordprocessingShape">
+                  <wps:wsp>
+                    <wps:cNvSpPr/>
+                    <wps:spPr>
+                      <a:xfrm>
+                        <a:off x="0" y="0"/>
+                        <a:ext cx="175846" cy="669290"/>
+                      </a:xfrm>
+                      <a:prstGeom prst="rect">
+                        <a:avLst/>
+                      </a:prstGeom>
+                      <a:solidFill>
+                        <a:srgbClr val="D2202B"/>
+                      </a:solidFill>
+                      <a:ln>
+                        <a:noFill/>
+                      </a:ln>
+                    </wps:spPr>
+                    <wps:style>
+                      <a:lnRef idx="2">
+                        <a:schemeClr val="accent1">
+                          <a:shade val="50000"/>
+                        </a:schemeClr>
+                      </a:lnRef>
+                      <a:fillRef idx="1">
+                        <a:schemeClr val="accent1"/>
+                      </a:fillRef>
+                      <a:effectRef idx="0">
+                        <a:schemeClr val="accent1"/>
+                      </a:effectRef>
+                      <a:fontRef idx="minor">
+                        <a:schemeClr val="lt1"/>
+                      </a:fontRef>
+                    </wps:style>
+                    <wps:bodyPr rot="0" spcFirstLastPara="0" vertOverflow="overflow" horzOverflow="overflow" vert="horz" wrap="square" lIns="91440" tIns="45720" rIns="91440" bIns="45720" numCol="1" spcCol="0" rtlCol="0" fromWordArt="0" anchor="ctr" anchorCtr="0" forceAA="0" compatLnSpc="1">
+                      <a:prstTxWarp prst="textNoShape">
+                        <a:avLst/>
+                      </a:prstTxWarp>
+                      <a:noAutofit/>
+                    </wps:bodyPr>
+                  </wps:wsp>
+                </a:graphicData>
+              </a:graphic>
+              <wp14:sizeRelH relativeFrom="margin">
+                <wp14:pctWidth>0</wp14:pctWidth>
+              </wp14:sizeRelH>
+              <wp14:sizeRelV relativeFrom="margin">
+                <wp14:pctHeight>0</wp14:pctHeight>
+              </wp14:sizeRelV>
+            </wp:anchor>
+          </w:drawing>
+        </mc:Choice>
+        <mc:Fallback>
+          <w:pict>
+            <v:rect w14:anchorId="1A656F67" id="Rectangle 2" o:spid="_x0000_s1026" style="position:absolute;margin-left:-70.45pt;margin-top:-2.25pt;width:13.85pt;height:52.7pt;z-index:251661312;visibility:visible;mso-wrap-style:square;mso-width-percent:0;mso-height-percent:0;mso-wrap-distance-left:9pt;mso-wrap-distance-top:0;mso-wrap-distance-right:9pt;mso-wrap-distance-bottom:0;mso-position-horizontal:absolute;mso-position-horizontal-relative:text;mso-position-vertical:absolute;mso-position-vertical-relative:text;mso-width-percent:0;mso-height-percent:0;mso-width-relative:margin;mso-height-relative:margin;v-text-anchor:middle" o:gfxdata="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" fillcolor="#d2202b" stroked="f" strokeweight="2pt"/>
+          </w:pict>
+        </mc:Fallback>
+      </mc:AlternateContent>
+    </w:r>
     <w:r>
       <w:rPr>
         <w:rFonts w:asciiTheme="majorHAnsi" w:hAnsiTheme="majorHAnsi" w:cstheme="majorHAnsi"/>
@@ -1264,16 +2152,6 @@
 </w:ftr>
 </file>
 
-<file path=word/footer3.xml><?xml version="1.0" encoding="utf-8"?>
-<w:ftr xmlns:wpc="http://schemas.microsoft.com/office/word/2010/wordprocessingCanvas" xmlns:cx="http://schemas.microsoft.com/office/drawing/2014/chartex" xmlns:cx1="http://schemas.microsoft.com/office/drawing/2015/9/8/chartex" xmlns:cx2="http://schemas.microsoft.com/office/drawing/2015/10/21/chartex" xmlns:cx3="http://schemas.microsoft.com/office/drawing/2016/5/9/chartex" xmlns:cx4="http://schemas.microsoft.com/office/drawing/2016/5/10/chartex" xmlns:cx5="http://schemas.microsoft.com/office/drawing/2016/5/11/chartex" xmlns:cx6="http://schemas.microsoft.com/office/drawing/2016/5/12/chartex" xmlns:cx7="http://schemas.microsoft.com/office/drawing/2016/5/13/chartex" xmlns:cx8="http://schemas.microsoft.com/office/drawing/2016/5/14/chartex" xmlns:mc="http://schemas.openxmlformats.org/markup-compatibility/2006" xmlns:aink="http://schemas.microsoft.com/office/drawing/2016/ink" xmlns:am3d="http://schemas.microsoft.com/office/drawing/2017/model3d" xmlns:o="urn:schemas-microsoft-com:office:office" xmlns:r="http://schemas.openxmlformats.org/officeDocument/2006/relationships" xmlns:m="http://schemas.openxmlformats.org/officeDocument/2006/math" xmlns:v="urn:schemas-microsoft-com:vml" xmlns:wp14="http://schemas.microsoft.com/office/word/2010/wordprocessingDrawing" xmlns:wp="http://schemas.openxmlformats.org/drawingml/2006/wordprocessingDrawing" xmlns:w10="urn:schemas-microsoft-com:office:word" xmlns:w="http://schemas.openxmlformats.org/wordprocessingml/2006/main" xmlns:w14="http://schemas.microsoft.com/office/word/2010/wordml" xmlns:w15="http://schemas.microsoft.com/office/word/2012/wordml" xmlns:w16cex="http://schemas.microsoft.com/office/word/2018/wordml/cex" xmlns:w16cid="http://schemas.microsoft.com/office/word/2016/wordml/cid" xmlns:w16="http://schemas.microsoft.com/office/word/2018/wordml" xmlns:w16se="http://schemas.microsoft.com/office/word/2015/wordml/symex" xmlns:wpg="http://schemas.microsoft.com/office/word/2010/wordprocessingGroup" xmlns:wpi="http://schemas.microsoft.com/office/word/2010/wordprocessingInk" xmlns:wne="http://schemas.microsoft.com/office/word/2006/wordml" xmlns:wps="http://schemas.microsoft.com/office/word/2010/wordprocessingShape" mc:Ignorable="w14 w15 w16se w16cid w16 w16cex wp14">
-  <w:p>
-    <w:pPr>
-      <w:pStyle w:val="Pieddepage"/>
-    </w:pPr>
-  </w:p>
-</w:ftr>
-</file>
-
 <file path=word/footnotes.xml><?xml version="1.0" encoding="utf-8"?>
 <w:footnotes xmlns:w="http://schemas.openxmlformats.org/wordprocessingml/2006/main" xmlns:m="http://schemas.openxmlformats.org/officeDocument/2006/math" xmlns:r="http://schemas.openxmlformats.org/officeDocument/2006/relationships" xmlns:o="urn:schemas-microsoft-com:office:office" xmlns:v="urn:schemas-microsoft-com:vml" xmlns:w10="urn:schemas-microsoft-com:office:word" xmlns:a="http://schemas.openxmlformats.org/drawingml/2006/main" xmlns:pic="http://schemas.openxmlformats.org/drawingml/2006/picture" xmlns:wp="http://schemas.openxmlformats.org/drawingml/2006/wordprocessingDrawing">
   <w:footnote w:type="continuationSeparator" w:id="0">
@@ -1294,16 +2172,6 @@
 </file>
 
 <file path=word/header1.xml><?xml version="1.0" encoding="utf-8"?>
-<w:hdr xmlns:wpc="http://schemas.microsoft.com/office/word/2010/wordprocessingCanvas" xmlns:cx="http://schemas.microsoft.com/office/drawing/2014/chartex" xmlns:cx1="http://schemas.microsoft.com/office/drawing/2015/9/8/chartex" xmlns:cx2="http://schemas.microsoft.com/office/drawing/2015/10/21/chartex" xmlns:cx3="http://schemas.microsoft.com/office/drawing/2016/5/9/chartex" xmlns:cx4="http://schemas.microsoft.com/office/drawing/2016/5/10/chartex" xmlns:cx5="http://schemas.microsoft.com/office/drawing/2016/5/11/chartex" xmlns:cx6="http://schemas.microsoft.com/office/drawing/2016/5/12/chartex" xmlns:cx7="http://schemas.microsoft.com/office/drawing/2016/5/13/chartex" xmlns:cx8="http://schemas.microsoft.com/office/drawing/2016/5/14/chartex" xmlns:mc="http://schemas.openxmlformats.org/markup-compatibility/2006" xmlns:aink="http://schemas.microsoft.com/office/drawing/2016/ink" xmlns:am3d="http://schemas.microsoft.com/office/drawing/2017/model3d" xmlns:o="urn:schemas-microsoft-com:office:office" xmlns:r="http://schemas.openxmlformats.org/officeDocument/2006/relationships" xmlns:m="http://schemas.openxmlformats.org/officeDocument/2006/math" xmlns:v="urn:schemas-microsoft-com:vml" xmlns:wp14="http://schemas.microsoft.com/office/word/2010/wordprocessingDrawing" xmlns:wp="http://schemas.openxmlformats.org/drawingml/2006/wordprocessingDrawing" xmlns:w10="urn:schemas-microsoft-com:office:word" xmlns:w="http://schemas.openxmlformats.org/wordprocessingml/2006/main" xmlns:w14="http://schemas.microsoft.com/office/word/2010/wordml" xmlns:w15="http://schemas.microsoft.com/office/word/2012/wordml" xmlns:w16cex="http://schemas.microsoft.com/office/word/2018/wordml/cex" xmlns:w16cid="http://schemas.microsoft.com/office/word/2016/wordml/cid" xmlns:w16="http://schemas.microsoft.com/office/word/2018/wordml" xmlns:w16se="http://schemas.microsoft.com/office/word/2015/wordml/symex" xmlns:wpg="http://schemas.microsoft.com/office/word/2010/wordprocessingGroup" xmlns:wpi="http://schemas.microsoft.com/office/word/2010/wordprocessingInk" xmlns:wne="http://schemas.microsoft.com/office/word/2006/wordml" xmlns:wps="http://schemas.microsoft.com/office/word/2010/wordprocessingShape" mc:Ignorable="w14 w15 w16se w16cid w16 w16cex wp14">
-  <w:p>
-    <w:pPr>
-      <w:pStyle w:val="En-tte"/>
-    </w:pPr>
-  </w:p>
-</w:hdr>
-</file>
-
-<file path=word/header2.xml><?xml version="1.0" encoding="utf-8"?>
 <w:hdr xmlns:wpc="http://schemas.microsoft.com/office/word/2010/wordprocessingCanvas" xmlns:cx="http://schemas.microsoft.com/office/drawing/2014/chartex" xmlns:cx1="http://schemas.microsoft.com/office/drawing/2015/9/8/chartex" xmlns:cx2="http://schemas.microsoft.com/office/drawing/2015/10/21/chartex" xmlns:cx3="http://schemas.microsoft.com/office/drawing/2016/5/9/chartex" xmlns:cx4="http://schemas.microsoft.com/office/drawing/2016/5/10/chartex" xmlns:cx5="http://schemas.microsoft.com/office/drawing/2016/5/11/chartex" xmlns:cx6="http://schemas.microsoft.com/office/drawing/2016/5/12/chartex" xmlns:cx7="http://schemas.microsoft.com/office/drawing/2016/5/13/chartex" xmlns:cx8="http://schemas.microsoft.com/office/drawing/2016/5/14/chartex" xmlns:mc="http://schemas.openxmlformats.org/markup-compatibility/2006" xmlns:aink="http://schemas.microsoft.com/office/drawing/2016/ink" xmlns:am3d="http://schemas.microsoft.com/office/drawing/2017/model3d" xmlns:o="urn:schemas-microsoft-com:office:office" xmlns:r="http://schemas.openxmlformats.org/officeDocument/2006/relationships" xmlns:m="http://schemas.openxmlformats.org/officeDocument/2006/math" xmlns:v="urn:schemas-microsoft-com:vml" xmlns:wp14="http://schemas.microsoft.com/office/word/2010/wordprocessingDrawing" xmlns:wp="http://schemas.openxmlformats.org/drawingml/2006/wordprocessingDrawing" xmlns:w10="urn:schemas-microsoft-com:office:word" xmlns:w="http://schemas.openxmlformats.org/wordprocessingml/2006/main" xmlns:w14="http://schemas.microsoft.com/office/word/2010/wordml" xmlns:w15="http://schemas.microsoft.com/office/word/2012/wordml" xmlns:w16cex="http://schemas.microsoft.com/office/word/2018/wordml/cex" xmlns:w16cid="http://schemas.microsoft.com/office/word/2016/wordml/cid" xmlns:w16="http://schemas.microsoft.com/office/word/2018/wordml" xmlns:w16se="http://schemas.microsoft.com/office/word/2015/wordml/symex" xmlns:wpg="http://schemas.microsoft.com/office/word/2010/wordprocessingGroup" xmlns:wpi="http://schemas.microsoft.com/office/word/2010/wordprocessingInk" xmlns:wne="http://schemas.microsoft.com/office/word/2006/wordml" xmlns:wps="http://schemas.microsoft.com/office/word/2010/wordprocessingShape" mc:Ignorable="w14 w15 w16se w16cid w16 w16cex wp14">
   <w:p>
     <w:pPr>
@@ -1315,10 +2183,10 @@
         <w:lang w:eastAsia="de-CH"/>
       </w:rPr>
       <w:drawing>
-        <wp:anchor distT="0" distB="0" distL="114300" distR="114300" simplePos="0" relativeHeight="251659264" behindDoc="0" locked="1" layoutInCell="1" allowOverlap="1" wp14:anchorId="56E84A8A" wp14:editId="7FBA0C08">
+        <wp:anchor distT="0" distB="0" distL="114300" distR="114300" simplePos="0" relativeHeight="251659264" behindDoc="0" locked="1" layoutInCell="1" allowOverlap="1" wp14:anchorId="56E84A8A" wp14:editId="31CFE421">
           <wp:simplePos x="0" y="0"/>
           <wp:positionH relativeFrom="page">
-            <wp:posOffset>4851400</wp:posOffset>
+            <wp:posOffset>5128260</wp:posOffset>
           </wp:positionH>
           <wp:positionV relativeFrom="page">
             <wp:posOffset>457200</wp:posOffset>
@@ -1374,22 +2242,12 @@
 </w:hdr>
 </file>
 
-<file path=word/header3.xml><?xml version="1.0" encoding="utf-8"?>
-<w:hdr xmlns:wpc="http://schemas.microsoft.com/office/word/2010/wordprocessingCanvas" xmlns:cx="http://schemas.microsoft.com/office/drawing/2014/chartex" xmlns:cx1="http://schemas.microsoft.com/office/drawing/2015/9/8/chartex" xmlns:cx2="http://schemas.microsoft.com/office/drawing/2015/10/21/chartex" xmlns:cx3="http://schemas.microsoft.com/office/drawing/2016/5/9/chartex" xmlns:cx4="http://schemas.microsoft.com/office/drawing/2016/5/10/chartex" xmlns:cx5="http://schemas.microsoft.com/office/drawing/2016/5/11/chartex" xmlns:cx6="http://schemas.microsoft.com/office/drawing/2016/5/12/chartex" xmlns:cx7="http://schemas.microsoft.com/office/drawing/2016/5/13/chartex" xmlns:cx8="http://schemas.microsoft.com/office/drawing/2016/5/14/chartex" xmlns:mc="http://schemas.openxmlformats.org/markup-compatibility/2006" xmlns:aink="http://schemas.microsoft.com/office/drawing/2016/ink" xmlns:am3d="http://schemas.microsoft.com/office/drawing/2017/model3d" xmlns:o="urn:schemas-microsoft-com:office:office" xmlns:r="http://schemas.openxmlformats.org/officeDocument/2006/relationships" xmlns:m="http://schemas.openxmlformats.org/officeDocument/2006/math" xmlns:v="urn:schemas-microsoft-com:vml" xmlns:wp14="http://schemas.microsoft.com/office/word/2010/wordprocessingDrawing" xmlns:wp="http://schemas.openxmlformats.org/drawingml/2006/wordprocessingDrawing" xmlns:w10="urn:schemas-microsoft-com:office:word" xmlns:w="http://schemas.openxmlformats.org/wordprocessingml/2006/main" xmlns:w14="http://schemas.microsoft.com/office/word/2010/wordml" xmlns:w15="http://schemas.microsoft.com/office/word/2012/wordml" xmlns:w16cex="http://schemas.microsoft.com/office/word/2018/wordml/cex" xmlns:w16cid="http://schemas.microsoft.com/office/word/2016/wordml/cid" xmlns:w16="http://schemas.microsoft.com/office/word/2018/wordml" xmlns:w16se="http://schemas.microsoft.com/office/word/2015/wordml/symex" xmlns:wpg="http://schemas.microsoft.com/office/word/2010/wordprocessingGroup" xmlns:wpi="http://schemas.microsoft.com/office/word/2010/wordprocessingInk" xmlns:wne="http://schemas.microsoft.com/office/word/2006/wordml" xmlns:wps="http://schemas.microsoft.com/office/word/2010/wordprocessingShape" mc:Ignorable="w14 w15 w16se w16cid w16 w16cex wp14">
-  <w:p>
-    <w:pPr>
-      <w:pStyle w:val="En-tte"/>
-    </w:pPr>
-  </w:p>
-</w:hdr>
-</file>
-
 <file path=word/numbering.xml><?xml version="1.0" encoding="utf-8"?>
 <w:numbering xmlns:wpc="http://schemas.microsoft.com/office/word/2010/wordprocessingCanvas" xmlns:cx="http://schemas.microsoft.com/office/drawing/2014/chartex" xmlns:cx1="http://schemas.microsoft.com/office/drawing/2015/9/8/chartex" xmlns:cx2="http://schemas.microsoft.com/office/drawing/2015/10/21/chartex" xmlns:cx3="http://schemas.microsoft.com/office/drawing/2016/5/9/chartex" xmlns:cx4="http://schemas.microsoft.com/office/drawing/2016/5/10/chartex" xmlns:cx5="http://schemas.microsoft.com/office/drawing/2016/5/11/chartex" xmlns:cx6="http://schemas.microsoft.com/office/drawing/2016/5/12/chartex" xmlns:cx7="http://schemas.microsoft.com/office/drawing/2016/5/13/chartex" xmlns:cx8="http://schemas.microsoft.com/office/drawing/2016/5/14/chartex" xmlns:mc="http://schemas.openxmlformats.org/markup-compatibility/2006" xmlns:aink="http://schemas.microsoft.com/office/drawing/2016/ink" xmlns:am3d="http://schemas.microsoft.com/office/drawing/2017/model3d" xmlns:o="urn:schemas-microsoft-com:office:office" xmlns:r="http://schemas.openxmlformats.org/officeDocument/2006/relationships" xmlns:m="http://schemas.openxmlformats.org/officeDocument/2006/math" xmlns:v="urn:schemas-microsoft-com:vml" xmlns:wp14="http://schemas.microsoft.com/office/word/2010/wordprocessingDrawing" xmlns:wp="http://schemas.openxmlformats.org/drawingml/2006/wordprocessingDrawing" xmlns:w10="urn:schemas-microsoft-com:office:word" xmlns:w="http://schemas.openxmlformats.org/wordprocessingml/2006/main" xmlns:w14="http://schemas.microsoft.com/office/word/2010/wordml" xmlns:w15="http://schemas.microsoft.com/office/word/2012/wordml" xmlns:w16cex="http://schemas.microsoft.com/office/word/2018/wordml/cex" xmlns:w16cid="http://schemas.microsoft.com/office/word/2016/wordml/cid" xmlns:w16="http://schemas.microsoft.com/office/word/2018/wordml" xmlns:w16se="http://schemas.microsoft.com/office/word/2015/wordml/symex" xmlns:wpg="http://schemas.microsoft.com/office/word/2010/wordprocessingGroup" xmlns:wpi="http://schemas.microsoft.com/office/word/2010/wordprocessingInk" xmlns:wne="http://schemas.microsoft.com/office/word/2006/wordml" xmlns:wps="http://schemas.microsoft.com/office/word/2010/wordprocessingShape" mc:Ignorable="w14 w15 w16se w16cid w16 w16cex wp14">
   <w:abstractNum w:abstractNumId="0" w15:restartNumberingAfterBreak="0">
     <w:nsid w:val="FFFFFF7C"/>
     <w:multiLevelType w:val="singleLevel"/>
-    <w:tmpl w:val="3716D116"/>
+    <w:tmpl w:val="72F46916"/>
     <w:lvl w:ilvl="0">
       <w:start w:val="1"/>
       <w:numFmt w:val="decimal"/>
@@ -1406,7 +2264,7 @@
   <w:abstractNum w:abstractNumId="1" w15:restartNumberingAfterBreak="0">
     <w:nsid w:val="FFFFFF7D"/>
     <w:multiLevelType w:val="singleLevel"/>
-    <w:tmpl w:val="B7EC55B6"/>
+    <w:tmpl w:val="0444E570"/>
     <w:lvl w:ilvl="0">
       <w:start w:val="1"/>
       <w:numFmt w:val="decimal"/>
@@ -1423,7 +2281,7 @@
   <w:abstractNum w:abstractNumId="2" w15:restartNumberingAfterBreak="0">
     <w:nsid w:val="FFFFFF7E"/>
     <w:multiLevelType w:val="singleLevel"/>
-    <w:tmpl w:val="86A62A28"/>
+    <w:tmpl w:val="91DE5402"/>
     <w:lvl w:ilvl="0">
       <w:start w:val="1"/>
       <w:numFmt w:val="decimal"/>
@@ -1440,7 +2298,7 @@
   <w:abstractNum w:abstractNumId="3" w15:restartNumberingAfterBreak="0">
     <w:nsid w:val="FFFFFF7F"/>
     <w:multiLevelType w:val="singleLevel"/>
-    <w:tmpl w:val="9312AE62"/>
+    <w:tmpl w:val="285E01E4"/>
     <w:lvl w:ilvl="0">
       <w:start w:val="1"/>
       <w:numFmt w:val="decimal"/>
@@ -1457,7 +2315,7 @@
   <w:abstractNum w:abstractNumId="4" w15:restartNumberingAfterBreak="0">
     <w:nsid w:val="FFFFFF80"/>
     <w:multiLevelType w:val="singleLevel"/>
-    <w:tmpl w:val="C4F0C7F4"/>
+    <w:tmpl w:val="E96EA236"/>
     <w:lvl w:ilvl="0">
       <w:start w:val="1"/>
       <w:numFmt w:val="bullet"/>
@@ -1477,7 +2335,7 @@
   <w:abstractNum w:abstractNumId="5" w15:restartNumberingAfterBreak="0">
     <w:nsid w:val="FFFFFF81"/>
     <w:multiLevelType w:val="singleLevel"/>
-    <w:tmpl w:val="8070BD8E"/>
+    <w:tmpl w:val="9940BF30"/>
     <w:lvl w:ilvl="0">
       <w:start w:val="1"/>
       <w:numFmt w:val="bullet"/>
@@ -1497,7 +2355,7 @@
   <w:abstractNum w:abstractNumId="6" w15:restartNumberingAfterBreak="0">
     <w:nsid w:val="FFFFFF82"/>
     <w:multiLevelType w:val="singleLevel"/>
-    <w:tmpl w:val="829C0288"/>
+    <w:tmpl w:val="32E8687A"/>
     <w:lvl w:ilvl="0">
       <w:start w:val="1"/>
       <w:numFmt w:val="bullet"/>
@@ -1517,7 +2375,7 @@
   <w:abstractNum w:abstractNumId="7" w15:restartNumberingAfterBreak="0">
     <w:nsid w:val="FFFFFF83"/>
     <w:multiLevelType w:val="singleLevel"/>
-    <w:tmpl w:val="8F761990"/>
+    <w:tmpl w:val="A70CFD2A"/>
     <w:lvl w:ilvl="0">
       <w:start w:val="1"/>
       <w:numFmt w:val="bullet"/>
@@ -1537,7 +2395,7 @@
   <w:abstractNum w:abstractNumId="8" w15:restartNumberingAfterBreak="0">
     <w:nsid w:val="FFFFFF88"/>
     <w:multiLevelType w:val="singleLevel"/>
-    <w:tmpl w:val="971A4860"/>
+    <w:tmpl w:val="BEF0AC26"/>
     <w:lvl w:ilvl="0">
       <w:start w:val="1"/>
       <w:numFmt w:val="decimal"/>
@@ -1554,7 +2412,7 @@
   <w:abstractNum w:abstractNumId="9" w15:restartNumberingAfterBreak="0">
     <w:nsid w:val="FFFFFF89"/>
     <w:multiLevelType w:val="singleLevel"/>
-    <w:tmpl w:val="E892BEA4"/>
+    <w:tmpl w:val="C72A1C98"/>
     <w:lvl w:ilvl="0">
       <w:start w:val="1"/>
       <w:numFmt w:val="bullet"/>
@@ -1683,10 +2541,7 @@
       <w:lvlText w:val=" "/>
       <w:lvlJc w:val="left"/>
       <w:pPr>
-        <w:tabs>
-          <w:tab w:val="num" w:pos="0"/>
-        </w:tabs>
-        <w:ind w:left="480" w:hanging="480"/>
+        <w:ind w:left="720" w:hanging="480"/>
       </w:pPr>
     </w:lvl>
     <w:lvl w:ilvl="1">
@@ -1694,10 +2549,7 @@
       <w:lvlText w:val=" "/>
       <w:lvlJc w:val="left"/>
       <w:pPr>
-        <w:tabs>
-          <w:tab w:val="num" w:pos="720"/>
-        </w:tabs>
-        <w:ind w:left="1200" w:hanging="480"/>
+        <w:ind w:left="1440" w:hanging="480"/>
       </w:pPr>
     </w:lvl>
     <w:lvl w:ilvl="2">
@@ -1705,10 +2557,7 @@
       <w:lvlText w:val=" "/>
       <w:lvlJc w:val="left"/>
       <w:pPr>
-        <w:tabs>
-          <w:tab w:val="num" w:pos="1440"/>
-        </w:tabs>
-        <w:ind w:left="1920" w:hanging="480"/>
+        <w:ind w:left="2160" w:hanging="480"/>
       </w:pPr>
     </w:lvl>
     <w:lvl w:ilvl="3">
@@ -1716,10 +2565,7 @@
       <w:lvlText w:val=" "/>
       <w:lvlJc w:val="left"/>
       <w:pPr>
-        <w:tabs>
-          <w:tab w:val="num" w:pos="2160"/>
-        </w:tabs>
-        <w:ind w:left="2640" w:hanging="480"/>
+        <w:ind w:left="2880" w:hanging="480"/>
       </w:pPr>
     </w:lvl>
     <w:lvl w:ilvl="4">
@@ -1727,10 +2573,7 @@
       <w:lvlText w:val=" "/>
       <w:lvlJc w:val="left"/>
       <w:pPr>
-        <w:tabs>
-          <w:tab w:val="num" w:pos="2880"/>
-        </w:tabs>
-        <w:ind w:left="3360" w:hanging="480"/>
+        <w:ind w:left="3600" w:hanging="480"/>
       </w:pPr>
     </w:lvl>
     <w:lvl w:ilvl="5">
@@ -1738,10 +2581,7 @@
       <w:lvlText w:val=" "/>
       <w:lvlJc w:val="left"/>
       <w:pPr>
-        <w:tabs>
-          <w:tab w:val="num" w:pos="3600"/>
-        </w:tabs>
-        <w:ind w:left="4080" w:hanging="480"/>
+        <w:ind w:left="4320" w:hanging="480"/>
       </w:pPr>
     </w:lvl>
     <w:lvl w:ilvl="6">
@@ -1749,10 +2589,7 @@
       <w:lvlText w:val=" "/>
       <w:lvlJc w:val="left"/>
       <w:pPr>
-        <w:tabs>
-          <w:tab w:val="num" w:pos="4320"/>
-        </w:tabs>
-        <w:ind w:left="4800" w:hanging="480"/>
+        <w:ind w:left="5040" w:hanging="480"/>
       </w:pPr>
     </w:lvl>
     <w:lvl w:ilvl="7">
@@ -1760,10 +2597,7 @@
       <w:lvlText w:val=" "/>
       <w:lvlJc w:val="left"/>
       <w:pPr>
-        <w:tabs>
-          <w:tab w:val="num" w:pos="5040"/>
-        </w:tabs>
-        <w:ind w:left="5520" w:hanging="480"/>
+        <w:ind w:left="5760" w:hanging="480"/>
       </w:pPr>
     </w:lvl>
     <w:lvl w:ilvl="8">
@@ -1771,10 +2605,7 @@
       <w:lvlText w:val=" "/>
       <w:lvlJc w:val="left"/>
       <w:pPr>
-        <w:tabs>
-          <w:tab w:val="num" w:pos="5760"/>
-        </w:tabs>
-        <w:ind w:left="6240" w:hanging="480"/>
+        <w:ind w:left="6480" w:hanging="480"/>
       </w:pPr>
     </w:lvl>
   </w:abstractNum>
@@ -2175,6 +3006,13 @@
   <w:style w:type="paragraph" w:default="1" w:styleId="Normal">
     <w:name w:val="Normal"/>
     <w:qFormat/>
+    <w:rsid w:val="00CF7ED5"/>
+    <w:pPr>
+      <w:jc w:val="both"/>
+    </w:pPr>
+    <w:rPr>
+      <w:rFonts w:ascii="Calibri Light" w:hAnsi="Calibri Light"/>
+    </w:rPr>
   </w:style>
   <w:style w:type="paragraph" w:styleId="Titre1">
     <w:name w:val="heading 1"/>
@@ -2384,27 +3222,32 @@
     <w:basedOn w:val="Normal"/>
     <w:link w:val="CorpsdetexteCar"/>
     <w:qFormat/>
+    <w:rsid w:val="000B3055"/>
     <w:pPr>
       <w:spacing w:before="180" w:after="180"/>
     </w:pPr>
+    <w:rPr>
+      <w:rFonts w:ascii="Calibri" w:hAnsi="Calibri" w:cs="Calibri"/>
+    </w:rPr>
   </w:style>
   <w:style w:type="paragraph" w:customStyle="1" w:styleId="FirstParagraph">
     <w:name w:val="First Paragraph"/>
     <w:basedOn w:val="Corpsdetexte"/>
     <w:next w:val="Corpsdetexte"/>
     <w:qFormat/>
-    <w:rsid w:val="00C634E0"/>
-    <w:rPr>
-      <w:rFonts w:ascii="Calibri" w:hAnsi="Calibri" w:cs="Calibri"/>
-    </w:rPr>
+    <w:rsid w:val="004F6149"/>
   </w:style>
   <w:style w:type="paragraph" w:customStyle="1" w:styleId="Compact">
     <w:name w:val="Compact"/>
     <w:basedOn w:val="Corpsdetexte"/>
     <w:qFormat/>
+    <w:rsid w:val="00861BAD"/>
     <w:pPr>
       <w:spacing w:before="36" w:after="36"/>
     </w:pPr>
+    <w:rPr>
+      <w:rFonts w:ascii="Calibri Light" w:hAnsi="Calibri Light"/>
+    </w:rPr>
   </w:style>
   <w:style w:type="paragraph" w:styleId="Titre">
     <w:name w:val="Title"/>
@@ -2560,13 +3403,22 @@
   <w:style w:type="paragraph" w:customStyle="1" w:styleId="TableCaption">
     <w:name w:val="Table Caption"/>
     <w:basedOn w:val="Lgende"/>
+    <w:rsid w:val="00861BAD"/>
     <w:pPr>
       <w:keepNext/>
+      <w:jc w:val="center"/>
     </w:pPr>
+    <w:rPr>
+      <w:color w:val="D2202B"/>
+    </w:rPr>
   </w:style>
   <w:style w:type="paragraph" w:customStyle="1" w:styleId="ImageCaption">
     <w:name w:val="Image Caption"/>
     <w:basedOn w:val="Lgende"/>
+    <w:rsid w:val="00D26E88"/>
+    <w:pPr>
+      <w:jc w:val="center"/>
+    </w:pPr>
   </w:style>
   <w:style w:type="paragraph" w:customStyle="1" w:styleId="Figure">
     <w:name w:val="Figure"/>
@@ -2995,7 +3847,10 @@
     <w:name w:val="Corps de texte Car"/>
     <w:basedOn w:val="Policepardfaut"/>
     <w:link w:val="Corpsdetexte"/>
-    <w:rsid w:val="00C634E0"/>
+    <w:rsid w:val="000B3055"/>
+    <w:rPr>
+      <w:rFonts w:ascii="Calibri" w:hAnsi="Calibri" w:cs="Calibri"/>
+    </w:rPr>
   </w:style>
   <w:style w:type="character" w:styleId="Lienhypertextesuivivisit">
     <w:name w:val="FollowedHyperlink"/>
@@ -3047,6 +3902,75 @@
     <w:basedOn w:val="Policepardfaut"/>
     <w:link w:val="Pieddepage"/>
     <w:rsid w:val="00C634E0"/>
+  </w:style>
+  <w:style w:type="paragraph" w:customStyle="1" w:styleId="Lgende1">
+    <w:name w:val="Légende1"/>
+    <w:basedOn w:val="Corpsdetexte"/>
+    <w:qFormat/>
+    <w:rsid w:val="001B3364"/>
+    <w:pPr>
+      <w:jc w:val="center"/>
+    </w:pPr>
+    <w:rPr>
+      <w:i/>
+      <w:iCs/>
+    </w:rPr>
+  </w:style>
+  <w:style w:type="paragraph" w:customStyle="1" w:styleId="Lgende2">
+    <w:name w:val="Légende2"/>
+    <w:basedOn w:val="Corpsdetexte"/>
+    <w:qFormat/>
+    <w:rsid w:val="00467FE1"/>
+    <w:pPr>
+      <w:jc w:val="center"/>
+    </w:pPr>
+    <w:rPr>
+      <w:i/>
+      <w:iCs/>
+    </w:rPr>
+  </w:style>
+  <w:style w:type="paragraph" w:customStyle="1" w:styleId="Lgende3">
+    <w:name w:val="Légende3"/>
+    <w:basedOn w:val="Corpsdetexte"/>
+    <w:qFormat/>
+    <w:rsid w:val="00D25E8E"/>
+    <w:pPr>
+      <w:jc w:val="center"/>
+    </w:pPr>
+    <w:rPr>
+      <w:i/>
+      <w:iCs/>
+    </w:rPr>
+  </w:style>
+  <w:style w:type="paragraph" w:customStyle="1" w:styleId="captionnb">
+    <w:name w:val="caption_nb"/>
+    <w:basedOn w:val="Normal"/>
+    <w:next w:val="Corpsdetexte"/>
+    <w:link w:val="captionnbCar"/>
+    <w:autoRedefine/>
+    <w:qFormat/>
+    <w:rsid w:val="0085268F"/>
+    <w:pPr>
+      <w:jc w:val="center"/>
+    </w:pPr>
+    <w:rPr>
+      <w:rFonts w:asciiTheme="majorHAnsi" w:hAnsiTheme="majorHAnsi" w:cstheme="majorHAnsi"/>
+      <w:i/>
+      <w:iCs/>
+      <w:color w:val="D2202B"/>
+    </w:rPr>
+  </w:style>
+  <w:style w:type="character" w:customStyle="1" w:styleId="captionnbCar">
+    <w:name w:val="caption_nb Car"/>
+    <w:basedOn w:val="Policepardfaut"/>
+    <w:link w:val="captionnb"/>
+    <w:rsid w:val="0085268F"/>
+    <w:rPr>
+      <w:rFonts w:asciiTheme="majorHAnsi" w:hAnsiTheme="majorHAnsi" w:cstheme="majorHAnsi"/>
+      <w:i/>
+      <w:iCs/>
+      <w:color w:val="D2202B"/>
+    </w:rPr>
   </w:style>
 </w:styles>
 </file>

</xml_diff>